<commit_message>
Nopea ratkaisu memoryleak detectioniin. "crtdbg.h"
Ei tietoa toimiiko tegralla
</commit_message>
<xml_diff>
--- a/Dokumentaatio/overriding new.docx
+++ b/Dokumentaatio/overriding new.docx
@@ -9,6 +9,1517 @@
           <w:lang w:val="en-US"/>
         </w:rPr>
       </w:pPr>
+      <w:r>
+        <w:rPr>
+          <w:b/>
+          <w:lang w:val="en-US"/>
+        </w:rPr>
+        <w:t>How to with &lt;</w:t>
+      </w:r>
+      <w:proofErr w:type="spellStart"/>
+      <w:r>
+        <w:rPr>
+          <w:b/>
+          <w:lang w:val="en-US"/>
+        </w:rPr>
+        <w:t>crtdbg.h</w:t>
+      </w:r>
+      <w:proofErr w:type="spellEnd"/>
+      <w:r>
+        <w:rPr>
+          <w:b/>
+          <w:lang w:val="en-US"/>
+        </w:rPr>
+        <w:t>&gt;</w:t>
+      </w:r>
+    </w:p>
+    <w:p>
+      <w:pPr>
+        <w:rPr>
+          <w:lang w:val="en-US"/>
+        </w:rPr>
+      </w:pPr>
+      <w:proofErr w:type="spellStart"/>
+      <w:r>
+        <w:rPr>
+          <w:lang w:val="en-US"/>
+        </w:rPr>
+        <w:t>Ei</w:t>
+      </w:r>
+      <w:proofErr w:type="spellEnd"/>
+      <w:r>
+        <w:rPr>
+          <w:lang w:val="en-US"/>
+        </w:rPr>
+        <w:t xml:space="preserve"> </w:t>
+      </w:r>
+      <w:proofErr w:type="spellStart"/>
+      <w:r>
+        <w:rPr>
+          <w:lang w:val="en-US"/>
+        </w:rPr>
+        <w:t>tietoa</w:t>
+      </w:r>
+      <w:proofErr w:type="spellEnd"/>
+      <w:r>
+        <w:rPr>
+          <w:lang w:val="en-US"/>
+        </w:rPr>
+        <w:t xml:space="preserve"> </w:t>
+      </w:r>
+      <w:proofErr w:type="spellStart"/>
+      <w:r>
+        <w:rPr>
+          <w:lang w:val="en-US"/>
+        </w:rPr>
+        <w:t>toimiiko</w:t>
+      </w:r>
+      <w:proofErr w:type="spellEnd"/>
+      <w:r>
+        <w:rPr>
+          <w:lang w:val="en-US"/>
+        </w:rPr>
+        <w:t xml:space="preserve"> </w:t>
+      </w:r>
+      <w:proofErr w:type="spellStart"/>
+      <w:r>
+        <w:rPr>
+          <w:lang w:val="en-US"/>
+        </w:rPr>
+        <w:t>tegralla</w:t>
+      </w:r>
+      <w:proofErr w:type="spellEnd"/>
+      <w:r>
+        <w:rPr>
+          <w:lang w:val="en-US"/>
+        </w:rPr>
+        <w:t>.</w:t>
+      </w:r>
+    </w:p>
+    <w:p>
+      <w:pPr>
+        <w:autoSpaceDE w:val="0"/>
+        <w:autoSpaceDN w:val="0"/>
+        <w:adjustRightInd w:val="0"/>
+        <w:spacing w:after="0" w:line="240" w:lineRule="auto"/>
+        <w:rPr>
+          <w:rFonts w:ascii="Consolas" w:hAnsi="Consolas" w:cs="Consolas"/>
+          <w:color w:val="DCDCDC"/>
+          <w:sz w:val="19"/>
+          <w:szCs w:val="19"/>
+          <w:highlight w:val="black"/>
+          <w:lang w:val="en-US"/>
+        </w:rPr>
+      </w:pPr>
+      <w:r>
+        <w:rPr>
+          <w:rFonts w:ascii="Consolas" w:hAnsi="Consolas" w:cs="Consolas"/>
+          <w:color w:val="57A64A"/>
+          <w:sz w:val="19"/>
+          <w:szCs w:val="19"/>
+          <w:highlight w:val="black"/>
+          <w:lang w:val="en-US"/>
+        </w:rPr>
+        <w:t xml:space="preserve">// 1. </w:t>
+      </w:r>
+      <w:proofErr w:type="gramStart"/>
+      <w:r>
+        <w:rPr>
+          <w:rFonts w:ascii="Consolas" w:hAnsi="Consolas" w:cs="Consolas"/>
+          <w:color w:val="57A64A"/>
+          <w:sz w:val="19"/>
+          <w:szCs w:val="19"/>
+          <w:highlight w:val="black"/>
+          <w:lang w:val="en-US"/>
+        </w:rPr>
+        <w:t>this</w:t>
+      </w:r>
+      <w:proofErr w:type="gramEnd"/>
+      <w:r>
+        <w:rPr>
+          <w:rFonts w:ascii="Consolas" w:hAnsi="Consolas" w:cs="Consolas"/>
+          <w:color w:val="57A64A"/>
+          <w:sz w:val="19"/>
+          <w:szCs w:val="19"/>
+          <w:highlight w:val="black"/>
+          <w:lang w:val="en-US"/>
+        </w:rPr>
+        <w:t xml:space="preserve"> should go into every .</w:t>
+      </w:r>
+      <w:proofErr w:type="spellStart"/>
+      <w:r>
+        <w:rPr>
+          <w:rFonts w:ascii="Consolas" w:hAnsi="Consolas" w:cs="Consolas"/>
+          <w:color w:val="57A64A"/>
+          <w:sz w:val="19"/>
+          <w:szCs w:val="19"/>
+          <w:highlight w:val="black"/>
+          <w:lang w:val="en-US"/>
+        </w:rPr>
+        <w:t>cpp</w:t>
+      </w:r>
+      <w:proofErr w:type="spellEnd"/>
+      <w:r>
+        <w:rPr>
+          <w:rFonts w:ascii="Consolas" w:hAnsi="Consolas" w:cs="Consolas"/>
+          <w:color w:val="57A64A"/>
+          <w:sz w:val="19"/>
+          <w:szCs w:val="19"/>
+          <w:highlight w:val="black"/>
+          <w:lang w:val="en-US"/>
+        </w:rPr>
+        <w:t xml:space="preserve"> , after all header inclusions</w:t>
+      </w:r>
+    </w:p>
+    <w:p>
+      <w:pPr>
+        <w:autoSpaceDE w:val="0"/>
+        <w:autoSpaceDN w:val="0"/>
+        <w:adjustRightInd w:val="0"/>
+        <w:spacing w:after="0" w:line="240" w:lineRule="auto"/>
+        <w:rPr>
+          <w:rFonts w:ascii="Consolas" w:hAnsi="Consolas" w:cs="Consolas"/>
+          <w:color w:val="DCDCDC"/>
+          <w:sz w:val="19"/>
+          <w:szCs w:val="19"/>
+          <w:highlight w:val="black"/>
+          <w:lang w:val="en-US"/>
+        </w:rPr>
+      </w:pPr>
+      <w:r>
+        <w:rPr>
+          <w:rFonts w:ascii="Consolas" w:hAnsi="Consolas" w:cs="Consolas"/>
+          <w:color w:val="9B9B9B"/>
+          <w:sz w:val="19"/>
+          <w:szCs w:val="19"/>
+          <w:highlight w:val="black"/>
+          <w:lang w:val="en-US"/>
+        </w:rPr>
+        <w:t>#</w:t>
+      </w:r>
+      <w:proofErr w:type="spellStart"/>
+      <w:r>
+        <w:rPr>
+          <w:rFonts w:ascii="Consolas" w:hAnsi="Consolas" w:cs="Consolas"/>
+          <w:color w:val="9B9B9B"/>
+          <w:sz w:val="19"/>
+          <w:szCs w:val="19"/>
+          <w:highlight w:val="black"/>
+          <w:lang w:val="en-US"/>
+        </w:rPr>
+        <w:t>ifdef</w:t>
+      </w:r>
+      <w:proofErr w:type="spellEnd"/>
+      <w:r>
+        <w:rPr>
+          <w:rFonts w:ascii="Consolas" w:hAnsi="Consolas" w:cs="Consolas"/>
+          <w:color w:val="DCDCDC"/>
+          <w:sz w:val="19"/>
+          <w:szCs w:val="19"/>
+          <w:highlight w:val="black"/>
+          <w:lang w:val="en-US"/>
+        </w:rPr>
+        <w:t xml:space="preserve"> </w:t>
+      </w:r>
+      <w:r>
+        <w:rPr>
+          <w:rFonts w:ascii="Consolas" w:hAnsi="Consolas" w:cs="Consolas"/>
+          <w:color w:val="BD63C5"/>
+          <w:sz w:val="19"/>
+          <w:szCs w:val="19"/>
+          <w:highlight w:val="black"/>
+          <w:lang w:val="en-US"/>
+        </w:rPr>
+        <w:t>_WIN32</w:t>
+      </w:r>
+    </w:p>
+    <w:p>
+      <w:pPr>
+        <w:autoSpaceDE w:val="0"/>
+        <w:autoSpaceDN w:val="0"/>
+        <w:adjustRightInd w:val="0"/>
+        <w:spacing w:after="0" w:line="240" w:lineRule="auto"/>
+        <w:rPr>
+          <w:rFonts w:ascii="Consolas" w:hAnsi="Consolas" w:cs="Consolas"/>
+          <w:color w:val="DCDCDC"/>
+          <w:sz w:val="19"/>
+          <w:szCs w:val="19"/>
+          <w:highlight w:val="black"/>
+          <w:lang w:val="en-US"/>
+        </w:rPr>
+      </w:pPr>
+      <w:r>
+        <w:rPr>
+          <w:rFonts w:ascii="Consolas" w:hAnsi="Consolas" w:cs="Consolas"/>
+          <w:color w:val="9B9B9B"/>
+          <w:sz w:val="19"/>
+          <w:szCs w:val="19"/>
+          <w:highlight w:val="black"/>
+          <w:lang w:val="en-US"/>
+        </w:rPr>
+        <w:t>#</w:t>
+      </w:r>
+      <w:proofErr w:type="spellStart"/>
+      <w:r>
+        <w:rPr>
+          <w:rFonts w:ascii="Consolas" w:hAnsi="Consolas" w:cs="Consolas"/>
+          <w:color w:val="9B9B9B"/>
+          <w:sz w:val="19"/>
+          <w:szCs w:val="19"/>
+          <w:highlight w:val="black"/>
+          <w:lang w:val="en-US"/>
+        </w:rPr>
+        <w:t>ifdef</w:t>
+      </w:r>
+      <w:proofErr w:type="spellEnd"/>
+      <w:r>
+        <w:rPr>
+          <w:rFonts w:ascii="Consolas" w:hAnsi="Consolas" w:cs="Consolas"/>
+          <w:color w:val="DCDCDC"/>
+          <w:sz w:val="19"/>
+          <w:szCs w:val="19"/>
+          <w:highlight w:val="black"/>
+          <w:lang w:val="en-US"/>
+        </w:rPr>
+        <w:t xml:space="preserve"> </w:t>
+      </w:r>
+      <w:r>
+        <w:rPr>
+          <w:rFonts w:ascii="Consolas" w:hAnsi="Consolas" w:cs="Consolas"/>
+          <w:color w:val="BD63C5"/>
+          <w:sz w:val="19"/>
+          <w:szCs w:val="19"/>
+          <w:highlight w:val="black"/>
+          <w:lang w:val="en-US"/>
+        </w:rPr>
+        <w:t>_DEBUG</w:t>
+      </w:r>
+    </w:p>
+    <w:p>
+      <w:pPr>
+        <w:autoSpaceDE w:val="0"/>
+        <w:autoSpaceDN w:val="0"/>
+        <w:adjustRightInd w:val="0"/>
+        <w:spacing w:after="0" w:line="240" w:lineRule="auto"/>
+        <w:rPr>
+          <w:rFonts w:ascii="Consolas" w:hAnsi="Consolas" w:cs="Consolas"/>
+          <w:color w:val="DCDCDC"/>
+          <w:sz w:val="19"/>
+          <w:szCs w:val="19"/>
+          <w:highlight w:val="black"/>
+          <w:lang w:val="en-US"/>
+        </w:rPr>
+      </w:pPr>
+      <w:r>
+        <w:rPr>
+          <w:rFonts w:ascii="Consolas" w:hAnsi="Consolas" w:cs="Consolas"/>
+          <w:color w:val="9B9B9B"/>
+          <w:sz w:val="19"/>
+          <w:szCs w:val="19"/>
+          <w:highlight w:val="black"/>
+          <w:lang w:val="en-US"/>
+        </w:rPr>
+        <w:t>#include</w:t>
+      </w:r>
+      <w:r>
+        <w:rPr>
+          <w:rFonts w:ascii="Consolas" w:hAnsi="Consolas" w:cs="Consolas"/>
+          <w:color w:val="DCDCDC"/>
+          <w:sz w:val="19"/>
+          <w:szCs w:val="19"/>
+          <w:highlight w:val="black"/>
+          <w:lang w:val="en-US"/>
+        </w:rPr>
+        <w:t xml:space="preserve"> </w:t>
+      </w:r>
+      <w:r>
+        <w:rPr>
+          <w:rFonts w:ascii="Consolas" w:hAnsi="Consolas" w:cs="Consolas"/>
+          <w:color w:val="D69D85"/>
+          <w:sz w:val="19"/>
+          <w:szCs w:val="19"/>
+          <w:highlight w:val="black"/>
+          <w:lang w:val="en-US"/>
+        </w:rPr>
+        <w:t>&lt;</w:t>
+      </w:r>
+      <w:proofErr w:type="spellStart"/>
+      <w:r>
+        <w:rPr>
+          <w:rFonts w:ascii="Consolas" w:hAnsi="Consolas" w:cs="Consolas"/>
+          <w:color w:val="D69D85"/>
+          <w:sz w:val="19"/>
+          <w:szCs w:val="19"/>
+          <w:highlight w:val="black"/>
+          <w:lang w:val="en-US"/>
+        </w:rPr>
+        <w:t>crtdbg.h</w:t>
+      </w:r>
+      <w:proofErr w:type="spellEnd"/>
+      <w:r>
+        <w:rPr>
+          <w:rFonts w:ascii="Consolas" w:hAnsi="Consolas" w:cs="Consolas"/>
+          <w:color w:val="D69D85"/>
+          <w:sz w:val="19"/>
+          <w:szCs w:val="19"/>
+          <w:highlight w:val="black"/>
+          <w:lang w:val="en-US"/>
+        </w:rPr>
+        <w:t>&gt;</w:t>
+      </w:r>
+    </w:p>
+    <w:p>
+      <w:pPr>
+        <w:autoSpaceDE w:val="0"/>
+        <w:autoSpaceDN w:val="0"/>
+        <w:adjustRightInd w:val="0"/>
+        <w:spacing w:after="0" w:line="240" w:lineRule="auto"/>
+        <w:rPr>
+          <w:rFonts w:ascii="Consolas" w:hAnsi="Consolas" w:cs="Consolas"/>
+          <w:color w:val="DCDCDC"/>
+          <w:sz w:val="19"/>
+          <w:szCs w:val="19"/>
+          <w:highlight w:val="black"/>
+          <w:lang w:val="en-US"/>
+        </w:rPr>
+      </w:pPr>
+      <w:r>
+        <w:rPr>
+          <w:rFonts w:ascii="Consolas" w:hAnsi="Consolas" w:cs="Consolas"/>
+          <w:color w:val="9B9B9B"/>
+          <w:sz w:val="19"/>
+          <w:szCs w:val="19"/>
+          <w:highlight w:val="black"/>
+          <w:lang w:val="en-US"/>
+        </w:rPr>
+        <w:t>#</w:t>
+      </w:r>
+      <w:proofErr w:type="spellStart"/>
+      <w:r>
+        <w:rPr>
+          <w:rFonts w:ascii="Consolas" w:hAnsi="Consolas" w:cs="Consolas"/>
+          <w:color w:val="9B9B9B"/>
+          <w:sz w:val="19"/>
+          <w:szCs w:val="19"/>
+          <w:highlight w:val="black"/>
+          <w:lang w:val="en-US"/>
+        </w:rPr>
+        <w:t>undef</w:t>
+      </w:r>
+      <w:proofErr w:type="spellEnd"/>
+      <w:r>
+        <w:rPr>
+          <w:rFonts w:ascii="Consolas" w:hAnsi="Consolas" w:cs="Consolas"/>
+          <w:color w:val="DCDCDC"/>
+          <w:sz w:val="19"/>
+          <w:szCs w:val="19"/>
+          <w:highlight w:val="black"/>
+          <w:lang w:val="en-US"/>
+        </w:rPr>
+        <w:t xml:space="preserve"> THIS_FILE</w:t>
+      </w:r>
+    </w:p>
+    <w:p>
+      <w:pPr>
+        <w:autoSpaceDE w:val="0"/>
+        <w:autoSpaceDN w:val="0"/>
+        <w:adjustRightInd w:val="0"/>
+        <w:spacing w:after="0" w:line="240" w:lineRule="auto"/>
+        <w:rPr>
+          <w:rFonts w:ascii="Consolas" w:hAnsi="Consolas" w:cs="Consolas"/>
+          <w:color w:val="DCDCDC"/>
+          <w:sz w:val="19"/>
+          <w:szCs w:val="19"/>
+          <w:highlight w:val="black"/>
+          <w:lang w:val="en-US"/>
+        </w:rPr>
+      </w:pPr>
+      <w:proofErr w:type="gramStart"/>
+      <w:r>
+        <w:rPr>
+          <w:rFonts w:ascii="Consolas" w:hAnsi="Consolas" w:cs="Consolas"/>
+          <w:color w:val="569CD6"/>
+          <w:sz w:val="19"/>
+          <w:szCs w:val="19"/>
+          <w:highlight w:val="black"/>
+          <w:lang w:val="en-US"/>
+        </w:rPr>
+        <w:t>static</w:t>
+      </w:r>
+      <w:proofErr w:type="gramEnd"/>
+      <w:r>
+        <w:rPr>
+          <w:rFonts w:ascii="Consolas" w:hAnsi="Consolas" w:cs="Consolas"/>
+          <w:color w:val="DCDCDC"/>
+          <w:sz w:val="19"/>
+          <w:szCs w:val="19"/>
+          <w:highlight w:val="black"/>
+          <w:lang w:val="en-US"/>
+        </w:rPr>
+        <w:t xml:space="preserve"> </w:t>
+      </w:r>
+      <w:r>
+        <w:rPr>
+          <w:rFonts w:ascii="Consolas" w:hAnsi="Consolas" w:cs="Consolas"/>
+          <w:color w:val="569CD6"/>
+          <w:sz w:val="19"/>
+          <w:szCs w:val="19"/>
+          <w:highlight w:val="black"/>
+          <w:lang w:val="en-US"/>
+        </w:rPr>
+        <w:t>char</w:t>
+      </w:r>
+      <w:r>
+        <w:rPr>
+          <w:rFonts w:ascii="Consolas" w:hAnsi="Consolas" w:cs="Consolas"/>
+          <w:color w:val="DCDCDC"/>
+          <w:sz w:val="19"/>
+          <w:szCs w:val="19"/>
+          <w:highlight w:val="black"/>
+          <w:lang w:val="en-US"/>
+        </w:rPr>
+        <w:t xml:space="preserve"> </w:t>
+      </w:r>
+      <w:r>
+        <w:rPr>
+          <w:rFonts w:ascii="Consolas" w:hAnsi="Consolas" w:cs="Consolas"/>
+          <w:color w:val="C8C8C8"/>
+          <w:sz w:val="19"/>
+          <w:szCs w:val="19"/>
+          <w:highlight w:val="black"/>
+          <w:lang w:val="en-US"/>
+        </w:rPr>
+        <w:t>THIS_FILE</w:t>
+      </w:r>
+      <w:r>
+        <w:rPr>
+          <w:rFonts w:ascii="Consolas" w:hAnsi="Consolas" w:cs="Consolas"/>
+          <w:color w:val="B4B4B4"/>
+          <w:sz w:val="19"/>
+          <w:szCs w:val="19"/>
+          <w:highlight w:val="black"/>
+          <w:lang w:val="en-US"/>
+        </w:rPr>
+        <w:t>[]</w:t>
+      </w:r>
+      <w:r>
+        <w:rPr>
+          <w:rFonts w:ascii="Consolas" w:hAnsi="Consolas" w:cs="Consolas"/>
+          <w:color w:val="DCDCDC"/>
+          <w:sz w:val="19"/>
+          <w:szCs w:val="19"/>
+          <w:highlight w:val="black"/>
+          <w:lang w:val="en-US"/>
+        </w:rPr>
+        <w:t xml:space="preserve"> </w:t>
+      </w:r>
+      <w:r>
+        <w:rPr>
+          <w:rFonts w:ascii="Consolas" w:hAnsi="Consolas" w:cs="Consolas"/>
+          <w:color w:val="B4B4B4"/>
+          <w:sz w:val="19"/>
+          <w:szCs w:val="19"/>
+          <w:highlight w:val="black"/>
+          <w:lang w:val="en-US"/>
+        </w:rPr>
+        <w:t>=</w:t>
+      </w:r>
+      <w:r>
+        <w:rPr>
+          <w:rFonts w:ascii="Consolas" w:hAnsi="Consolas" w:cs="Consolas"/>
+          <w:color w:val="DCDCDC"/>
+          <w:sz w:val="19"/>
+          <w:szCs w:val="19"/>
+          <w:highlight w:val="black"/>
+          <w:lang w:val="en-US"/>
+        </w:rPr>
+        <w:t xml:space="preserve"> </w:t>
+      </w:r>
+      <w:r>
+        <w:rPr>
+          <w:rFonts w:ascii="Consolas" w:hAnsi="Consolas" w:cs="Consolas"/>
+          <w:color w:val="BD63C5"/>
+          <w:sz w:val="19"/>
+          <w:szCs w:val="19"/>
+          <w:highlight w:val="black"/>
+          <w:lang w:val="en-US"/>
+        </w:rPr>
+        <w:t>__FILE__</w:t>
+      </w:r>
+      <w:r>
+        <w:rPr>
+          <w:rFonts w:ascii="Consolas" w:hAnsi="Consolas" w:cs="Consolas"/>
+          <w:color w:val="B4B4B4"/>
+          <w:sz w:val="19"/>
+          <w:szCs w:val="19"/>
+          <w:highlight w:val="black"/>
+          <w:lang w:val="en-US"/>
+        </w:rPr>
+        <w:t>;</w:t>
+      </w:r>
+    </w:p>
+    <w:p>
+      <w:pPr>
+        <w:autoSpaceDE w:val="0"/>
+        <w:autoSpaceDN w:val="0"/>
+        <w:adjustRightInd w:val="0"/>
+        <w:spacing w:after="0" w:line="240" w:lineRule="auto"/>
+        <w:rPr>
+          <w:rFonts w:ascii="Consolas" w:hAnsi="Consolas" w:cs="Consolas"/>
+          <w:color w:val="DCDCDC"/>
+          <w:sz w:val="19"/>
+          <w:szCs w:val="19"/>
+          <w:highlight w:val="black"/>
+          <w:lang w:val="en-US"/>
+        </w:rPr>
+      </w:pPr>
+      <w:r>
+        <w:rPr>
+          <w:rFonts w:ascii="Consolas" w:hAnsi="Consolas" w:cs="Consolas"/>
+          <w:color w:val="9B9B9B"/>
+          <w:sz w:val="19"/>
+          <w:szCs w:val="19"/>
+          <w:highlight w:val="black"/>
+          <w:lang w:val="en-US"/>
+        </w:rPr>
+        <w:t>#define</w:t>
+      </w:r>
+      <w:r>
+        <w:rPr>
+          <w:rFonts w:ascii="Consolas" w:hAnsi="Consolas" w:cs="Consolas"/>
+          <w:color w:val="DCDCDC"/>
+          <w:sz w:val="19"/>
+          <w:szCs w:val="19"/>
+          <w:highlight w:val="black"/>
+          <w:lang w:val="en-US"/>
+        </w:rPr>
+        <w:t xml:space="preserve"> </w:t>
+      </w:r>
+      <w:r>
+        <w:rPr>
+          <w:rFonts w:ascii="Consolas" w:hAnsi="Consolas" w:cs="Consolas"/>
+          <w:color w:val="BD63C5"/>
+          <w:sz w:val="19"/>
+          <w:szCs w:val="19"/>
+          <w:highlight w:val="black"/>
+          <w:lang w:val="en-US"/>
+        </w:rPr>
+        <w:t>new</w:t>
+      </w:r>
+      <w:r>
+        <w:rPr>
+          <w:rFonts w:ascii="Consolas" w:hAnsi="Consolas" w:cs="Consolas"/>
+          <w:color w:val="DCDCDC"/>
+          <w:sz w:val="19"/>
+          <w:szCs w:val="19"/>
+          <w:highlight w:val="black"/>
+          <w:lang w:val="en-US"/>
+        </w:rPr>
+        <w:t xml:space="preserve">       </w:t>
+      </w:r>
+      <w:proofErr w:type="gramStart"/>
+      <w:r>
+        <w:rPr>
+          <w:rFonts w:ascii="Consolas" w:hAnsi="Consolas" w:cs="Consolas"/>
+          <w:color w:val="569CD6"/>
+          <w:sz w:val="19"/>
+          <w:szCs w:val="19"/>
+          <w:highlight w:val="black"/>
+          <w:lang w:val="en-US"/>
+        </w:rPr>
+        <w:t>new</w:t>
+      </w:r>
+      <w:r>
+        <w:rPr>
+          <w:rFonts w:ascii="Consolas" w:hAnsi="Consolas" w:cs="Consolas"/>
+          <w:color w:val="B4B4B4"/>
+          <w:sz w:val="19"/>
+          <w:szCs w:val="19"/>
+          <w:highlight w:val="black"/>
+          <w:lang w:val="en-US"/>
+        </w:rPr>
+        <w:t>(</w:t>
+      </w:r>
+      <w:proofErr w:type="gramEnd"/>
+      <w:r>
+        <w:rPr>
+          <w:rFonts w:ascii="Consolas" w:hAnsi="Consolas" w:cs="Consolas"/>
+          <w:color w:val="DCDCDC"/>
+          <w:sz w:val="19"/>
+          <w:szCs w:val="19"/>
+          <w:highlight w:val="black"/>
+          <w:lang w:val="en-US"/>
+        </w:rPr>
+        <w:t xml:space="preserve"> </w:t>
+      </w:r>
+      <w:r>
+        <w:rPr>
+          <w:rFonts w:ascii="Consolas" w:hAnsi="Consolas" w:cs="Consolas"/>
+          <w:color w:val="BD63C5"/>
+          <w:sz w:val="19"/>
+          <w:szCs w:val="19"/>
+          <w:highlight w:val="black"/>
+          <w:lang w:val="en-US"/>
+        </w:rPr>
+        <w:t>_NORMAL_BLOCK</w:t>
+      </w:r>
+      <w:r>
+        <w:rPr>
+          <w:rFonts w:ascii="Consolas" w:hAnsi="Consolas" w:cs="Consolas"/>
+          <w:color w:val="B4B4B4"/>
+          <w:sz w:val="19"/>
+          <w:szCs w:val="19"/>
+          <w:highlight w:val="black"/>
+          <w:lang w:val="en-US"/>
+        </w:rPr>
+        <w:t>,</w:t>
+      </w:r>
+      <w:r>
+        <w:rPr>
+          <w:rFonts w:ascii="Consolas" w:hAnsi="Consolas" w:cs="Consolas"/>
+          <w:color w:val="DCDCDC"/>
+          <w:sz w:val="19"/>
+          <w:szCs w:val="19"/>
+          <w:highlight w:val="black"/>
+          <w:lang w:val="en-US"/>
+        </w:rPr>
+        <w:t xml:space="preserve"> </w:t>
+      </w:r>
+      <w:r>
+        <w:rPr>
+          <w:rFonts w:ascii="Consolas" w:hAnsi="Consolas" w:cs="Consolas"/>
+          <w:color w:val="BD63C5"/>
+          <w:sz w:val="19"/>
+          <w:szCs w:val="19"/>
+          <w:highlight w:val="black"/>
+          <w:lang w:val="en-US"/>
+        </w:rPr>
+        <w:t>__FILE__</w:t>
+      </w:r>
+      <w:r>
+        <w:rPr>
+          <w:rFonts w:ascii="Consolas" w:hAnsi="Consolas" w:cs="Consolas"/>
+          <w:color w:val="B4B4B4"/>
+          <w:sz w:val="19"/>
+          <w:szCs w:val="19"/>
+          <w:highlight w:val="black"/>
+          <w:lang w:val="en-US"/>
+        </w:rPr>
+        <w:t>,</w:t>
+      </w:r>
+      <w:r>
+        <w:rPr>
+          <w:rFonts w:ascii="Consolas" w:hAnsi="Consolas" w:cs="Consolas"/>
+          <w:color w:val="DCDCDC"/>
+          <w:sz w:val="19"/>
+          <w:szCs w:val="19"/>
+          <w:highlight w:val="black"/>
+          <w:lang w:val="en-US"/>
+        </w:rPr>
+        <w:t xml:space="preserve"> </w:t>
+      </w:r>
+      <w:r>
+        <w:rPr>
+          <w:rFonts w:ascii="Consolas" w:hAnsi="Consolas" w:cs="Consolas"/>
+          <w:color w:val="BD63C5"/>
+          <w:sz w:val="19"/>
+          <w:szCs w:val="19"/>
+          <w:highlight w:val="black"/>
+          <w:lang w:val="en-US"/>
+        </w:rPr>
+        <w:t>__LINE__</w:t>
+      </w:r>
+      <w:r>
+        <w:rPr>
+          <w:rFonts w:ascii="Consolas" w:hAnsi="Consolas" w:cs="Consolas"/>
+          <w:color w:val="B4B4B4"/>
+          <w:sz w:val="19"/>
+          <w:szCs w:val="19"/>
+          <w:highlight w:val="black"/>
+          <w:lang w:val="en-US"/>
+        </w:rPr>
+        <w:t>)</w:t>
+      </w:r>
+    </w:p>
+    <w:p>
+      <w:pPr>
+        <w:autoSpaceDE w:val="0"/>
+        <w:autoSpaceDN w:val="0"/>
+        <w:adjustRightInd w:val="0"/>
+        <w:spacing w:after="0" w:line="240" w:lineRule="auto"/>
+        <w:rPr>
+          <w:rFonts w:ascii="Consolas" w:hAnsi="Consolas" w:cs="Consolas"/>
+          <w:color w:val="DCDCDC"/>
+          <w:sz w:val="19"/>
+          <w:szCs w:val="19"/>
+          <w:highlight w:val="black"/>
+          <w:lang w:val="en-US"/>
+        </w:rPr>
+      </w:pPr>
+      <w:r>
+        <w:rPr>
+          <w:rFonts w:ascii="Consolas" w:hAnsi="Consolas" w:cs="Consolas"/>
+          <w:color w:val="9B9B9B"/>
+          <w:sz w:val="19"/>
+          <w:szCs w:val="19"/>
+          <w:highlight w:val="black"/>
+          <w:lang w:val="en-US"/>
+        </w:rPr>
+        <w:t>#define</w:t>
+      </w:r>
+      <w:r>
+        <w:rPr>
+          <w:rFonts w:ascii="Consolas" w:hAnsi="Consolas" w:cs="Consolas"/>
+          <w:color w:val="DCDCDC"/>
+          <w:sz w:val="19"/>
+          <w:szCs w:val="19"/>
+          <w:highlight w:val="black"/>
+          <w:lang w:val="en-US"/>
+        </w:rPr>
+        <w:t xml:space="preserve"> </w:t>
+      </w:r>
+      <w:proofErr w:type="spellStart"/>
+      <w:r>
+        <w:rPr>
+          <w:rFonts w:ascii="Consolas" w:hAnsi="Consolas" w:cs="Consolas"/>
+          <w:color w:val="BD63C5"/>
+          <w:sz w:val="19"/>
+          <w:szCs w:val="19"/>
+          <w:highlight w:val="black"/>
+          <w:lang w:val="en-US"/>
+        </w:rPr>
+        <w:t>malloc</w:t>
+      </w:r>
+      <w:proofErr w:type="spellEnd"/>
+      <w:r>
+        <w:rPr>
+          <w:rFonts w:ascii="Consolas" w:hAnsi="Consolas" w:cs="Consolas"/>
+          <w:color w:val="B4B4B4"/>
+          <w:sz w:val="19"/>
+          <w:szCs w:val="19"/>
+          <w:highlight w:val="black"/>
+          <w:lang w:val="en-US"/>
+        </w:rPr>
+        <w:t>(</w:t>
+      </w:r>
+      <w:r>
+        <w:rPr>
+          <w:rFonts w:ascii="Consolas" w:hAnsi="Consolas" w:cs="Consolas"/>
+          <w:color w:val="DCDCDC"/>
+          <w:sz w:val="19"/>
+          <w:szCs w:val="19"/>
+          <w:highlight w:val="black"/>
+          <w:lang w:val="en-US"/>
+        </w:rPr>
+        <w:t>s</w:t>
+      </w:r>
+      <w:r>
+        <w:rPr>
+          <w:rFonts w:ascii="Consolas" w:hAnsi="Consolas" w:cs="Consolas"/>
+          <w:color w:val="B4B4B4"/>
+          <w:sz w:val="19"/>
+          <w:szCs w:val="19"/>
+          <w:highlight w:val="black"/>
+          <w:lang w:val="en-US"/>
+        </w:rPr>
+        <w:t>)</w:t>
+      </w:r>
+      <w:r>
+        <w:rPr>
+          <w:rFonts w:ascii="Consolas" w:hAnsi="Consolas" w:cs="Consolas"/>
+          <w:color w:val="DCDCDC"/>
+          <w:sz w:val="19"/>
+          <w:szCs w:val="19"/>
+          <w:highlight w:val="black"/>
+          <w:lang w:val="en-US"/>
+        </w:rPr>
+        <w:t xml:space="preserve"> </w:t>
+      </w:r>
+      <w:r>
+        <w:rPr>
+          <w:rFonts w:ascii="Consolas" w:hAnsi="Consolas" w:cs="Consolas"/>
+          <w:color w:val="C8C8C8"/>
+          <w:sz w:val="19"/>
+          <w:szCs w:val="19"/>
+          <w:highlight w:val="black"/>
+          <w:lang w:val="en-US"/>
+        </w:rPr>
+        <w:t>_</w:t>
+      </w:r>
+      <w:proofErr w:type="spellStart"/>
+      <w:r>
+        <w:rPr>
+          <w:rFonts w:ascii="Consolas" w:hAnsi="Consolas" w:cs="Consolas"/>
+          <w:color w:val="C8C8C8"/>
+          <w:sz w:val="19"/>
+          <w:szCs w:val="19"/>
+          <w:highlight w:val="black"/>
+          <w:lang w:val="en-US"/>
+        </w:rPr>
+        <w:t>malloc_dbg</w:t>
+      </w:r>
+      <w:proofErr w:type="spellEnd"/>
+      <w:r>
+        <w:rPr>
+          <w:rFonts w:ascii="Consolas" w:hAnsi="Consolas" w:cs="Consolas"/>
+          <w:color w:val="B4B4B4"/>
+          <w:sz w:val="19"/>
+          <w:szCs w:val="19"/>
+          <w:highlight w:val="black"/>
+          <w:lang w:val="en-US"/>
+        </w:rPr>
+        <w:t>(</w:t>
+      </w:r>
+      <w:r>
+        <w:rPr>
+          <w:rFonts w:ascii="Consolas" w:hAnsi="Consolas" w:cs="Consolas"/>
+          <w:color w:val="DCDCDC"/>
+          <w:sz w:val="19"/>
+          <w:szCs w:val="19"/>
+          <w:highlight w:val="black"/>
+          <w:lang w:val="en-US"/>
+        </w:rPr>
+        <w:t>s</w:t>
+      </w:r>
+      <w:r>
+        <w:rPr>
+          <w:rFonts w:ascii="Consolas" w:hAnsi="Consolas" w:cs="Consolas"/>
+          <w:color w:val="B4B4B4"/>
+          <w:sz w:val="19"/>
+          <w:szCs w:val="19"/>
+          <w:highlight w:val="black"/>
+          <w:lang w:val="en-US"/>
+        </w:rPr>
+        <w:t>,</w:t>
+      </w:r>
+      <w:r>
+        <w:rPr>
+          <w:rFonts w:ascii="Consolas" w:hAnsi="Consolas" w:cs="Consolas"/>
+          <w:color w:val="DCDCDC"/>
+          <w:sz w:val="19"/>
+          <w:szCs w:val="19"/>
+          <w:highlight w:val="black"/>
+          <w:lang w:val="en-US"/>
+        </w:rPr>
+        <w:t xml:space="preserve"> </w:t>
+      </w:r>
+      <w:r>
+        <w:rPr>
+          <w:rFonts w:ascii="Consolas" w:hAnsi="Consolas" w:cs="Consolas"/>
+          <w:color w:val="BD63C5"/>
+          <w:sz w:val="19"/>
+          <w:szCs w:val="19"/>
+          <w:highlight w:val="black"/>
+          <w:lang w:val="en-US"/>
+        </w:rPr>
+        <w:t>_NORMAL_BLOCK</w:t>
+      </w:r>
+      <w:r>
+        <w:rPr>
+          <w:rFonts w:ascii="Consolas" w:hAnsi="Consolas" w:cs="Consolas"/>
+          <w:color w:val="B4B4B4"/>
+          <w:sz w:val="19"/>
+          <w:szCs w:val="19"/>
+          <w:highlight w:val="black"/>
+          <w:lang w:val="en-US"/>
+        </w:rPr>
+        <w:t>,</w:t>
+      </w:r>
+      <w:r>
+        <w:rPr>
+          <w:rFonts w:ascii="Consolas" w:hAnsi="Consolas" w:cs="Consolas"/>
+          <w:color w:val="DCDCDC"/>
+          <w:sz w:val="19"/>
+          <w:szCs w:val="19"/>
+          <w:highlight w:val="black"/>
+          <w:lang w:val="en-US"/>
+        </w:rPr>
+        <w:t xml:space="preserve"> </w:t>
+      </w:r>
+      <w:r>
+        <w:rPr>
+          <w:rFonts w:ascii="Consolas" w:hAnsi="Consolas" w:cs="Consolas"/>
+          <w:color w:val="BD63C5"/>
+          <w:sz w:val="19"/>
+          <w:szCs w:val="19"/>
+          <w:highlight w:val="black"/>
+          <w:lang w:val="en-US"/>
+        </w:rPr>
+        <w:t>__FILE__</w:t>
+      </w:r>
+      <w:r>
+        <w:rPr>
+          <w:rFonts w:ascii="Consolas" w:hAnsi="Consolas" w:cs="Consolas"/>
+          <w:color w:val="B4B4B4"/>
+          <w:sz w:val="19"/>
+          <w:szCs w:val="19"/>
+          <w:highlight w:val="black"/>
+          <w:lang w:val="en-US"/>
+        </w:rPr>
+        <w:t>,</w:t>
+      </w:r>
+      <w:r>
+        <w:rPr>
+          <w:rFonts w:ascii="Consolas" w:hAnsi="Consolas" w:cs="Consolas"/>
+          <w:color w:val="DCDCDC"/>
+          <w:sz w:val="19"/>
+          <w:szCs w:val="19"/>
+          <w:highlight w:val="black"/>
+          <w:lang w:val="en-US"/>
+        </w:rPr>
+        <w:t xml:space="preserve"> </w:t>
+      </w:r>
+      <w:r>
+        <w:rPr>
+          <w:rFonts w:ascii="Consolas" w:hAnsi="Consolas" w:cs="Consolas"/>
+          <w:color w:val="BD63C5"/>
+          <w:sz w:val="19"/>
+          <w:szCs w:val="19"/>
+          <w:highlight w:val="black"/>
+          <w:lang w:val="en-US"/>
+        </w:rPr>
+        <w:t>__LINE_</w:t>
+      </w:r>
+      <w:bookmarkStart w:id="0" w:name="_GoBack"/>
+      <w:bookmarkEnd w:id="0"/>
+      <w:r>
+        <w:rPr>
+          <w:rFonts w:ascii="Consolas" w:hAnsi="Consolas" w:cs="Consolas"/>
+          <w:color w:val="BD63C5"/>
+          <w:sz w:val="19"/>
+          <w:szCs w:val="19"/>
+          <w:highlight w:val="black"/>
+          <w:lang w:val="en-US"/>
+        </w:rPr>
+        <w:t>_</w:t>
+      </w:r>
+      <w:r>
+        <w:rPr>
+          <w:rFonts w:ascii="Consolas" w:hAnsi="Consolas" w:cs="Consolas"/>
+          <w:color w:val="B4B4B4"/>
+          <w:sz w:val="19"/>
+          <w:szCs w:val="19"/>
+          <w:highlight w:val="black"/>
+          <w:lang w:val="en-US"/>
+        </w:rPr>
+        <w:t>)</w:t>
+      </w:r>
+    </w:p>
+    <w:p>
+      <w:pPr>
+        <w:autoSpaceDE w:val="0"/>
+        <w:autoSpaceDN w:val="0"/>
+        <w:adjustRightInd w:val="0"/>
+        <w:spacing w:after="0" w:line="240" w:lineRule="auto"/>
+        <w:rPr>
+          <w:rFonts w:ascii="Consolas" w:hAnsi="Consolas" w:cs="Consolas"/>
+          <w:color w:val="DCDCDC"/>
+          <w:sz w:val="19"/>
+          <w:szCs w:val="19"/>
+          <w:highlight w:val="black"/>
+        </w:rPr>
+      </w:pPr>
+      <w:r>
+        <w:rPr>
+          <w:rFonts w:ascii="Consolas" w:hAnsi="Consolas" w:cs="Consolas"/>
+          <w:color w:val="9B9B9B"/>
+          <w:sz w:val="19"/>
+          <w:szCs w:val="19"/>
+          <w:highlight w:val="black"/>
+        </w:rPr>
+        <w:t>#</w:t>
+      </w:r>
+      <w:proofErr w:type="spellStart"/>
+      <w:r>
+        <w:rPr>
+          <w:rFonts w:ascii="Consolas" w:hAnsi="Consolas" w:cs="Consolas"/>
+          <w:color w:val="9B9B9B"/>
+          <w:sz w:val="19"/>
+          <w:szCs w:val="19"/>
+          <w:highlight w:val="black"/>
+        </w:rPr>
+        <w:t>endif</w:t>
+      </w:r>
+      <w:proofErr w:type="spellEnd"/>
+    </w:p>
+    <w:p>
+      <w:pPr>
+        <w:rPr>
+          <w:highlight w:val="black"/>
+          <w:lang w:val="en-US"/>
+        </w:rPr>
+      </w:pPr>
+      <w:r>
+        <w:rPr>
+          <w:rFonts w:ascii="Consolas" w:hAnsi="Consolas" w:cs="Consolas"/>
+          <w:color w:val="9B9B9B"/>
+          <w:sz w:val="19"/>
+          <w:szCs w:val="19"/>
+          <w:highlight w:val="black"/>
+        </w:rPr>
+        <w:t>#</w:t>
+      </w:r>
+      <w:proofErr w:type="spellStart"/>
+      <w:r>
+        <w:rPr>
+          <w:rFonts w:ascii="Consolas" w:hAnsi="Consolas" w:cs="Consolas"/>
+          <w:color w:val="9B9B9B"/>
+          <w:sz w:val="19"/>
+          <w:szCs w:val="19"/>
+          <w:highlight w:val="black"/>
+        </w:rPr>
+        <w:t>endif</w:t>
+      </w:r>
+      <w:proofErr w:type="spellEnd"/>
+    </w:p>
+    <w:p>
+      <w:pPr>
+        <w:autoSpaceDE w:val="0"/>
+        <w:autoSpaceDN w:val="0"/>
+        <w:adjustRightInd w:val="0"/>
+        <w:spacing w:after="0" w:line="240" w:lineRule="auto"/>
+        <w:rPr>
+          <w:rFonts w:ascii="Consolas" w:hAnsi="Consolas" w:cs="Consolas"/>
+          <w:color w:val="DCDCDC"/>
+          <w:sz w:val="19"/>
+          <w:szCs w:val="19"/>
+          <w:highlight w:val="black"/>
+          <w:lang w:val="en-US"/>
+        </w:rPr>
+      </w:pPr>
+      <w:r>
+        <w:rPr>
+          <w:rFonts w:ascii="Consolas" w:hAnsi="Consolas" w:cs="Consolas"/>
+          <w:color w:val="57A64A"/>
+          <w:sz w:val="19"/>
+          <w:szCs w:val="19"/>
+          <w:highlight w:val="black"/>
+          <w:lang w:val="en-US"/>
+        </w:rPr>
+        <w:t xml:space="preserve">// 2. </w:t>
+      </w:r>
+      <w:proofErr w:type="gramStart"/>
+      <w:r>
+        <w:rPr>
+          <w:rFonts w:ascii="Consolas" w:hAnsi="Consolas" w:cs="Consolas"/>
+          <w:color w:val="57A64A"/>
+          <w:sz w:val="19"/>
+          <w:szCs w:val="19"/>
+          <w:highlight w:val="black"/>
+          <w:lang w:val="en-US"/>
+        </w:rPr>
+        <w:t>at</w:t>
+      </w:r>
+      <w:proofErr w:type="gramEnd"/>
+      <w:r>
+        <w:rPr>
+          <w:rFonts w:ascii="Consolas" w:hAnsi="Consolas" w:cs="Consolas"/>
+          <w:color w:val="57A64A"/>
+          <w:sz w:val="19"/>
+          <w:szCs w:val="19"/>
+          <w:highlight w:val="black"/>
+          <w:lang w:val="en-US"/>
+        </w:rPr>
+        <w:t xml:space="preserve"> the beginning of our app we need this</w:t>
+      </w:r>
+    </w:p>
+    <w:p>
+      <w:pPr>
+        <w:autoSpaceDE w:val="0"/>
+        <w:autoSpaceDN w:val="0"/>
+        <w:adjustRightInd w:val="0"/>
+        <w:spacing w:after="0" w:line="240" w:lineRule="auto"/>
+        <w:rPr>
+          <w:rFonts w:ascii="Consolas" w:hAnsi="Consolas" w:cs="Consolas"/>
+          <w:color w:val="DCDCDC"/>
+          <w:sz w:val="19"/>
+          <w:szCs w:val="19"/>
+          <w:highlight w:val="black"/>
+          <w:lang w:val="en-US"/>
+        </w:rPr>
+      </w:pPr>
+      <w:proofErr w:type="spellStart"/>
+      <w:proofErr w:type="gramStart"/>
+      <w:r>
+        <w:rPr>
+          <w:rFonts w:ascii="Consolas" w:hAnsi="Consolas" w:cs="Consolas"/>
+          <w:color w:val="569CD6"/>
+          <w:sz w:val="19"/>
+          <w:szCs w:val="19"/>
+          <w:highlight w:val="black"/>
+          <w:lang w:val="en-US"/>
+        </w:rPr>
+        <w:t>int</w:t>
+      </w:r>
+      <w:proofErr w:type="spellEnd"/>
+      <w:proofErr w:type="gramEnd"/>
+      <w:r>
+        <w:rPr>
+          <w:rFonts w:ascii="Consolas" w:hAnsi="Consolas" w:cs="Consolas"/>
+          <w:color w:val="DCDCDC"/>
+          <w:sz w:val="19"/>
+          <w:szCs w:val="19"/>
+          <w:highlight w:val="black"/>
+          <w:lang w:val="en-US"/>
+        </w:rPr>
+        <w:t xml:space="preserve"> </w:t>
+      </w:r>
+      <w:proofErr w:type="spellStart"/>
+      <w:r>
+        <w:rPr>
+          <w:rFonts w:ascii="Consolas" w:hAnsi="Consolas" w:cs="Consolas"/>
+          <w:color w:val="C8C8C8"/>
+          <w:sz w:val="19"/>
+          <w:szCs w:val="19"/>
+          <w:highlight w:val="black"/>
+          <w:lang w:val="en-US"/>
+        </w:rPr>
+        <w:t>tmpFlag</w:t>
+      </w:r>
+      <w:proofErr w:type="spellEnd"/>
+      <w:r>
+        <w:rPr>
+          <w:rFonts w:ascii="Consolas" w:hAnsi="Consolas" w:cs="Consolas"/>
+          <w:color w:val="DCDCDC"/>
+          <w:sz w:val="19"/>
+          <w:szCs w:val="19"/>
+          <w:highlight w:val="black"/>
+          <w:lang w:val="en-US"/>
+        </w:rPr>
+        <w:t xml:space="preserve"> </w:t>
+      </w:r>
+      <w:r>
+        <w:rPr>
+          <w:rFonts w:ascii="Consolas" w:hAnsi="Consolas" w:cs="Consolas"/>
+          <w:color w:val="B4B4B4"/>
+          <w:sz w:val="19"/>
+          <w:szCs w:val="19"/>
+          <w:highlight w:val="black"/>
+          <w:lang w:val="en-US"/>
+        </w:rPr>
+        <w:t>=</w:t>
+      </w:r>
+      <w:r>
+        <w:rPr>
+          <w:rFonts w:ascii="Consolas" w:hAnsi="Consolas" w:cs="Consolas"/>
+          <w:color w:val="DCDCDC"/>
+          <w:sz w:val="19"/>
+          <w:szCs w:val="19"/>
+          <w:highlight w:val="black"/>
+          <w:lang w:val="en-US"/>
+        </w:rPr>
+        <w:t xml:space="preserve"> </w:t>
+      </w:r>
+      <w:r>
+        <w:rPr>
+          <w:rFonts w:ascii="Consolas" w:hAnsi="Consolas" w:cs="Consolas"/>
+          <w:color w:val="C8C8C8"/>
+          <w:sz w:val="19"/>
+          <w:szCs w:val="19"/>
+          <w:highlight w:val="black"/>
+          <w:lang w:val="en-US"/>
+        </w:rPr>
+        <w:t>_</w:t>
+      </w:r>
+      <w:proofErr w:type="spellStart"/>
+      <w:r>
+        <w:rPr>
+          <w:rFonts w:ascii="Consolas" w:hAnsi="Consolas" w:cs="Consolas"/>
+          <w:color w:val="C8C8C8"/>
+          <w:sz w:val="19"/>
+          <w:szCs w:val="19"/>
+          <w:highlight w:val="black"/>
+          <w:lang w:val="en-US"/>
+        </w:rPr>
+        <w:t>CrtSetDbgFlag</w:t>
+      </w:r>
+      <w:proofErr w:type="spellEnd"/>
+      <w:r>
+        <w:rPr>
+          <w:rFonts w:ascii="Consolas" w:hAnsi="Consolas" w:cs="Consolas"/>
+          <w:color w:val="B4B4B4"/>
+          <w:sz w:val="19"/>
+          <w:szCs w:val="19"/>
+          <w:highlight w:val="black"/>
+          <w:lang w:val="en-US"/>
+        </w:rPr>
+        <w:t>(</w:t>
+      </w:r>
+      <w:r>
+        <w:rPr>
+          <w:rFonts w:ascii="Consolas" w:hAnsi="Consolas" w:cs="Consolas"/>
+          <w:color w:val="BD63C5"/>
+          <w:sz w:val="19"/>
+          <w:szCs w:val="19"/>
+          <w:highlight w:val="black"/>
+          <w:lang w:val="en-US"/>
+        </w:rPr>
+        <w:t>_CRTDBG_REPORT_FLAG</w:t>
+      </w:r>
+      <w:r>
+        <w:rPr>
+          <w:rFonts w:ascii="Consolas" w:hAnsi="Consolas" w:cs="Consolas"/>
+          <w:color w:val="B4B4B4"/>
+          <w:sz w:val="19"/>
+          <w:szCs w:val="19"/>
+          <w:highlight w:val="black"/>
+          <w:lang w:val="en-US"/>
+        </w:rPr>
+        <w:t>);</w:t>
+      </w:r>
+    </w:p>
+    <w:p>
+      <w:pPr>
+        <w:autoSpaceDE w:val="0"/>
+        <w:autoSpaceDN w:val="0"/>
+        <w:adjustRightInd w:val="0"/>
+        <w:spacing w:after="0" w:line="240" w:lineRule="auto"/>
+        <w:rPr>
+          <w:rFonts w:ascii="Consolas" w:hAnsi="Consolas" w:cs="Consolas"/>
+          <w:color w:val="DCDCDC"/>
+          <w:sz w:val="19"/>
+          <w:szCs w:val="19"/>
+          <w:highlight w:val="black"/>
+          <w:lang w:val="en-US"/>
+        </w:rPr>
+      </w:pPr>
+      <w:proofErr w:type="spellStart"/>
+      <w:proofErr w:type="gramStart"/>
+      <w:r>
+        <w:rPr>
+          <w:rFonts w:ascii="Consolas" w:hAnsi="Consolas" w:cs="Consolas"/>
+          <w:color w:val="C8C8C8"/>
+          <w:sz w:val="19"/>
+          <w:szCs w:val="19"/>
+          <w:highlight w:val="black"/>
+          <w:lang w:val="en-US"/>
+        </w:rPr>
+        <w:t>tmpFlag</w:t>
+      </w:r>
+      <w:proofErr w:type="spellEnd"/>
+      <w:proofErr w:type="gramEnd"/>
+      <w:r>
+        <w:rPr>
+          <w:rFonts w:ascii="Consolas" w:hAnsi="Consolas" w:cs="Consolas"/>
+          <w:color w:val="DCDCDC"/>
+          <w:sz w:val="19"/>
+          <w:szCs w:val="19"/>
+          <w:highlight w:val="black"/>
+          <w:lang w:val="en-US"/>
+        </w:rPr>
+        <w:t xml:space="preserve"> </w:t>
+      </w:r>
+      <w:r>
+        <w:rPr>
+          <w:rFonts w:ascii="Consolas" w:hAnsi="Consolas" w:cs="Consolas"/>
+          <w:color w:val="B4B4B4"/>
+          <w:sz w:val="19"/>
+          <w:szCs w:val="19"/>
+          <w:highlight w:val="black"/>
+          <w:lang w:val="en-US"/>
+        </w:rPr>
+        <w:t>|=</w:t>
+      </w:r>
+      <w:r>
+        <w:rPr>
+          <w:rFonts w:ascii="Consolas" w:hAnsi="Consolas" w:cs="Consolas"/>
+          <w:color w:val="DCDCDC"/>
+          <w:sz w:val="19"/>
+          <w:szCs w:val="19"/>
+          <w:highlight w:val="black"/>
+          <w:lang w:val="en-US"/>
+        </w:rPr>
+        <w:t xml:space="preserve"> </w:t>
+      </w:r>
+      <w:r>
+        <w:rPr>
+          <w:rFonts w:ascii="Consolas" w:hAnsi="Consolas" w:cs="Consolas"/>
+          <w:color w:val="BD63C5"/>
+          <w:sz w:val="19"/>
+          <w:szCs w:val="19"/>
+          <w:highlight w:val="black"/>
+          <w:lang w:val="en-US"/>
+        </w:rPr>
+        <w:t>_CRTDBG_LEAK_CHECK_DF</w:t>
+      </w:r>
+      <w:r>
+        <w:rPr>
+          <w:rFonts w:ascii="Consolas" w:hAnsi="Consolas" w:cs="Consolas"/>
+          <w:color w:val="B4B4B4"/>
+          <w:sz w:val="19"/>
+          <w:szCs w:val="19"/>
+          <w:highlight w:val="black"/>
+          <w:lang w:val="en-US"/>
+        </w:rPr>
+        <w:t>;</w:t>
+      </w:r>
+    </w:p>
+    <w:p>
+      <w:pPr>
+        <w:autoSpaceDE w:val="0"/>
+        <w:autoSpaceDN w:val="0"/>
+        <w:adjustRightInd w:val="0"/>
+        <w:spacing w:after="0" w:line="240" w:lineRule="auto"/>
+        <w:rPr>
+          <w:rFonts w:ascii="Consolas" w:hAnsi="Consolas" w:cs="Consolas"/>
+          <w:color w:val="DCDCDC"/>
+          <w:sz w:val="19"/>
+          <w:szCs w:val="19"/>
+          <w:highlight w:val="black"/>
+          <w:lang w:val="en-US"/>
+        </w:rPr>
+      </w:pPr>
+      <w:r>
+        <w:rPr>
+          <w:rFonts w:ascii="Consolas" w:hAnsi="Consolas" w:cs="Consolas"/>
+          <w:color w:val="C8C8C8"/>
+          <w:sz w:val="19"/>
+          <w:szCs w:val="19"/>
+          <w:highlight w:val="black"/>
+          <w:lang w:val="en-US"/>
+        </w:rPr>
+        <w:t>_</w:t>
+      </w:r>
+      <w:proofErr w:type="spellStart"/>
+      <w:proofErr w:type="gramStart"/>
+      <w:r>
+        <w:rPr>
+          <w:rFonts w:ascii="Consolas" w:hAnsi="Consolas" w:cs="Consolas"/>
+          <w:color w:val="C8C8C8"/>
+          <w:sz w:val="19"/>
+          <w:szCs w:val="19"/>
+          <w:highlight w:val="black"/>
+          <w:lang w:val="en-US"/>
+        </w:rPr>
+        <w:t>CrtSetDbgFlag</w:t>
+      </w:r>
+      <w:proofErr w:type="spellEnd"/>
+      <w:r>
+        <w:rPr>
+          <w:rFonts w:ascii="Consolas" w:hAnsi="Consolas" w:cs="Consolas"/>
+          <w:color w:val="B4B4B4"/>
+          <w:sz w:val="19"/>
+          <w:szCs w:val="19"/>
+          <w:highlight w:val="black"/>
+          <w:lang w:val="en-US"/>
+        </w:rPr>
+        <w:t>(</w:t>
+      </w:r>
+      <w:proofErr w:type="spellStart"/>
+      <w:proofErr w:type="gramEnd"/>
+      <w:r>
+        <w:rPr>
+          <w:rFonts w:ascii="Consolas" w:hAnsi="Consolas" w:cs="Consolas"/>
+          <w:color w:val="C8C8C8"/>
+          <w:sz w:val="19"/>
+          <w:szCs w:val="19"/>
+          <w:highlight w:val="black"/>
+          <w:lang w:val="en-US"/>
+        </w:rPr>
+        <w:t>tmpFlag</w:t>
+      </w:r>
+      <w:proofErr w:type="spellEnd"/>
+      <w:r>
+        <w:rPr>
+          <w:rFonts w:ascii="Consolas" w:hAnsi="Consolas" w:cs="Consolas"/>
+          <w:color w:val="B4B4B4"/>
+          <w:sz w:val="19"/>
+          <w:szCs w:val="19"/>
+          <w:highlight w:val="black"/>
+          <w:lang w:val="en-US"/>
+        </w:rPr>
+        <w:t>);</w:t>
+      </w:r>
+    </w:p>
+    <w:p>
+      <w:pPr>
+        <w:rPr>
+          <w:lang w:val="en-US"/>
+        </w:rPr>
+      </w:pPr>
+      <w:r>
+        <w:rPr>
+          <w:rFonts w:ascii="Consolas" w:hAnsi="Consolas" w:cs="Consolas"/>
+          <w:color w:val="57A64A"/>
+          <w:sz w:val="19"/>
+          <w:szCs w:val="19"/>
+          <w:highlight w:val="black"/>
+          <w:lang w:val="en-US"/>
+        </w:rPr>
+        <w:t>//_</w:t>
+      </w:r>
+      <w:proofErr w:type="spellStart"/>
+      <w:proofErr w:type="gramStart"/>
+      <w:r>
+        <w:rPr>
+          <w:rFonts w:ascii="Consolas" w:hAnsi="Consolas" w:cs="Consolas"/>
+          <w:color w:val="57A64A"/>
+          <w:sz w:val="19"/>
+          <w:szCs w:val="19"/>
+          <w:highlight w:val="black"/>
+          <w:lang w:val="en-US"/>
+        </w:rPr>
+        <w:t>CrtSetBreakAlloc</w:t>
+      </w:r>
+      <w:proofErr w:type="spellEnd"/>
+      <w:r>
+        <w:rPr>
+          <w:rFonts w:ascii="Consolas" w:hAnsi="Consolas" w:cs="Consolas"/>
+          <w:color w:val="57A64A"/>
+          <w:sz w:val="19"/>
+          <w:szCs w:val="19"/>
+          <w:highlight w:val="black"/>
+          <w:lang w:val="en-US"/>
+        </w:rPr>
+        <w:t>(</w:t>
+      </w:r>
+      <w:proofErr w:type="gramEnd"/>
+      <w:r>
+        <w:rPr>
+          <w:rFonts w:ascii="Consolas" w:hAnsi="Consolas" w:cs="Consolas"/>
+          <w:color w:val="57A64A"/>
+          <w:sz w:val="19"/>
+          <w:szCs w:val="19"/>
+          <w:highlight w:val="black"/>
+          <w:lang w:val="en-US"/>
+        </w:rPr>
+        <w:t>169); //After you find the block number you want to do a break at line use this</w:t>
+      </w:r>
+    </w:p>
+    <w:p>
+      <w:pPr>
+        <w:rPr>
+          <w:b/>
+          <w:lang w:val="en-US"/>
+        </w:rPr>
+      </w:pPr>
+    </w:p>
+    <w:p>
+      <w:pPr>
+        <w:rPr>
+          <w:b/>
+        </w:rPr>
+      </w:pPr>
+      <w:r>
+        <w:rPr>
+          <w:b/>
+        </w:rPr>
+        <w:t xml:space="preserve">Nämä ovat hienoa </w:t>
+      </w:r>
+      <w:proofErr w:type="spellStart"/>
+      <w:r>
+        <w:rPr>
+          <w:b/>
+        </w:rPr>
+        <w:t>häröpalloa</w:t>
+      </w:r>
+      <w:proofErr w:type="spellEnd"/>
+      <w:r>
+        <w:rPr>
+          <w:b/>
+        </w:rPr>
+        <w:t xml:space="preserve"> jota ei vaan saa toimimaan helpolla:</w:t>
+      </w:r>
     </w:p>
     <w:p>
       <w:pPr>
@@ -58,6 +1569,7 @@
           <w:lang w:val="en-US" w:eastAsia="fi-FI"/>
         </w:rPr>
       </w:pPr>
+      <w:proofErr w:type="gramStart"/>
       <w:r>
         <w:rPr>
           <w:rFonts w:ascii="Courier New" w:eastAsia="Times New Roman" w:hAnsi="Courier New" w:cs="Courier New"/>
@@ -70,6 +1582,7 @@
         </w:rPr>
         <w:t>void</w:t>
       </w:r>
+      <w:proofErr w:type="gramEnd"/>
       <w:r>
         <w:rPr>
           <w:rFonts w:ascii="Courier New" w:eastAsia="Times New Roman" w:hAnsi="Courier New" w:cs="Courier New"/>
@@ -124,6 +1637,7 @@
         </w:rPr>
         <w:t>(</w:t>
       </w:r>
+      <w:proofErr w:type="spellStart"/>
       <w:r>
         <w:rPr>
           <w:rFonts w:ascii="Courier New" w:eastAsia="Times New Roman" w:hAnsi="Courier New" w:cs="Courier New"/>
@@ -136,6 +1650,7 @@
         </w:rPr>
         <w:t>size_t</w:t>
       </w:r>
+      <w:proofErr w:type="spellEnd"/>
       <w:r>
         <w:rPr>
           <w:rFonts w:ascii="Courier New" w:eastAsia="Times New Roman" w:hAnsi="Courier New" w:cs="Courier New"/>
@@ -166,7 +1681,51 @@
           <w:szCs w:val="20"/>
           <w:lang w:val="en-US" w:eastAsia="fi-FI"/>
         </w:rPr>
-        <w:t>(std::bad_alloc);</w:t>
+        <w:t>(</w:t>
+      </w:r>
+      <w:proofErr w:type="spellStart"/>
+      <w:r>
+        <w:rPr>
+          <w:rFonts w:ascii="Courier New" w:eastAsia="Times New Roman" w:hAnsi="Courier New" w:cs="Courier New"/>
+          <w:color w:val="000000"/>
+          <w:sz w:val="20"/>
+          <w:szCs w:val="20"/>
+          <w:lang w:val="en-US" w:eastAsia="fi-FI"/>
+        </w:rPr>
+        <w:t>std</w:t>
+      </w:r>
+      <w:proofErr w:type="spellEnd"/>
+      <w:r>
+        <w:rPr>
+          <w:rFonts w:ascii="Courier New" w:eastAsia="Times New Roman" w:hAnsi="Courier New" w:cs="Courier New"/>
+          <w:color w:val="000000"/>
+          <w:sz w:val="20"/>
+          <w:szCs w:val="20"/>
+          <w:lang w:val="en-US" w:eastAsia="fi-FI"/>
+        </w:rPr>
+        <w:t>::</w:t>
+      </w:r>
+      <w:proofErr w:type="spellStart"/>
+      <w:r>
+        <w:rPr>
+          <w:rFonts w:ascii="Courier New" w:eastAsia="Times New Roman" w:hAnsi="Courier New" w:cs="Courier New"/>
+          <w:color w:val="000000"/>
+          <w:sz w:val="20"/>
+          <w:szCs w:val="20"/>
+          <w:lang w:val="en-US" w:eastAsia="fi-FI"/>
+        </w:rPr>
+        <w:t>bad_alloc</w:t>
+      </w:r>
+      <w:proofErr w:type="spellEnd"/>
+      <w:r>
+        <w:rPr>
+          <w:rFonts w:ascii="Courier New" w:eastAsia="Times New Roman" w:hAnsi="Courier New" w:cs="Courier New"/>
+          <w:color w:val="000000"/>
+          <w:sz w:val="20"/>
+          <w:szCs w:val="20"/>
+          <w:lang w:val="en-US" w:eastAsia="fi-FI"/>
+        </w:rPr>
+        <w:t>);</w:t>
       </w:r>
     </w:p>
     <w:p>
@@ -204,6 +1763,7 @@
           <w:lang w:val="en-US" w:eastAsia="fi-FI"/>
         </w:rPr>
       </w:pPr>
+      <w:proofErr w:type="gramStart"/>
       <w:r>
         <w:rPr>
           <w:rFonts w:ascii="Courier New" w:eastAsia="Times New Roman" w:hAnsi="Courier New" w:cs="Courier New"/>
@@ -216,6 +1776,7 @@
         </w:rPr>
         <w:t>void</w:t>
       </w:r>
+      <w:proofErr w:type="gramEnd"/>
       <w:r>
         <w:rPr>
           <w:rFonts w:ascii="Courier New" w:eastAsia="Times New Roman" w:hAnsi="Courier New" w:cs="Courier New"/>
@@ -270,6 +1831,7 @@
         </w:rPr>
         <w:t>[](</w:t>
       </w:r>
+      <w:proofErr w:type="spellStart"/>
       <w:r>
         <w:rPr>
           <w:rFonts w:ascii="Courier New" w:eastAsia="Times New Roman" w:hAnsi="Courier New" w:cs="Courier New"/>
@@ -282,6 +1844,7 @@
         </w:rPr>
         <w:t>size_t</w:t>
       </w:r>
+      <w:proofErr w:type="spellEnd"/>
       <w:r>
         <w:rPr>
           <w:rFonts w:ascii="Courier New" w:eastAsia="Times New Roman" w:hAnsi="Courier New" w:cs="Courier New"/>
@@ -312,7 +1875,51 @@
           <w:szCs w:val="20"/>
           <w:lang w:val="en-US" w:eastAsia="fi-FI"/>
         </w:rPr>
-        <w:t>(std::bad_alloc);</w:t>
+        <w:t>(</w:t>
+      </w:r>
+      <w:proofErr w:type="spellStart"/>
+      <w:r>
+        <w:rPr>
+          <w:rFonts w:ascii="Courier New" w:eastAsia="Times New Roman" w:hAnsi="Courier New" w:cs="Courier New"/>
+          <w:color w:val="000000"/>
+          <w:sz w:val="20"/>
+          <w:szCs w:val="20"/>
+          <w:lang w:val="en-US" w:eastAsia="fi-FI"/>
+        </w:rPr>
+        <w:t>std</w:t>
+      </w:r>
+      <w:proofErr w:type="spellEnd"/>
+      <w:r>
+        <w:rPr>
+          <w:rFonts w:ascii="Courier New" w:eastAsia="Times New Roman" w:hAnsi="Courier New" w:cs="Courier New"/>
+          <w:color w:val="000000"/>
+          <w:sz w:val="20"/>
+          <w:szCs w:val="20"/>
+          <w:lang w:val="en-US" w:eastAsia="fi-FI"/>
+        </w:rPr>
+        <w:t>::</w:t>
+      </w:r>
+      <w:proofErr w:type="spellStart"/>
+      <w:r>
+        <w:rPr>
+          <w:rFonts w:ascii="Courier New" w:eastAsia="Times New Roman" w:hAnsi="Courier New" w:cs="Courier New"/>
+          <w:color w:val="000000"/>
+          <w:sz w:val="20"/>
+          <w:szCs w:val="20"/>
+          <w:lang w:val="en-US" w:eastAsia="fi-FI"/>
+        </w:rPr>
+        <w:t>bad_alloc</w:t>
+      </w:r>
+      <w:proofErr w:type="spellEnd"/>
+      <w:r>
+        <w:rPr>
+          <w:rFonts w:ascii="Courier New" w:eastAsia="Times New Roman" w:hAnsi="Courier New" w:cs="Courier New"/>
+          <w:color w:val="000000"/>
+          <w:sz w:val="20"/>
+          <w:szCs w:val="20"/>
+          <w:lang w:val="en-US" w:eastAsia="fi-FI"/>
+        </w:rPr>
+        <w:t>);</w:t>
       </w:r>
     </w:p>
     <w:p>
@@ -350,6 +1957,7 @@
           <w:lang w:val="en-US" w:eastAsia="fi-FI"/>
         </w:rPr>
       </w:pPr>
+      <w:proofErr w:type="gramStart"/>
       <w:r>
         <w:rPr>
           <w:rFonts w:ascii="Courier New" w:eastAsia="Times New Roman" w:hAnsi="Courier New" w:cs="Courier New"/>
@@ -362,6 +1970,7 @@
         </w:rPr>
         <w:t>void</w:t>
       </w:r>
+      <w:proofErr w:type="gramEnd"/>
       <w:r>
         <w:rPr>
           <w:rFonts w:ascii="Courier New" w:eastAsia="Times New Roman" w:hAnsi="Courier New" w:cs="Courier New"/>
@@ -496,6 +2105,7 @@
           <w:lang w:val="en-US" w:eastAsia="fi-FI"/>
         </w:rPr>
       </w:pPr>
+      <w:proofErr w:type="gramStart"/>
       <w:r>
         <w:rPr>
           <w:rFonts w:ascii="Courier New" w:eastAsia="Times New Roman" w:hAnsi="Courier New" w:cs="Courier New"/>
@@ -508,6 +2118,7 @@
         </w:rPr>
         <w:t>void</w:t>
       </w:r>
+      <w:proofErr w:type="gramEnd"/>
       <w:r>
         <w:rPr>
           <w:rFonts w:ascii="Courier New" w:eastAsia="Times New Roman" w:hAnsi="Courier New" w:cs="Courier New"/>
@@ -670,7 +2281,29 @@
           <w:szCs w:val="20"/>
           <w:lang w:val="en-US" w:eastAsia="fi-FI"/>
         </w:rPr>
-        <w:t>#ifdef _DEBUG</w:t>
+        <w:t>#</w:t>
+      </w:r>
+      <w:proofErr w:type="spellStart"/>
+      <w:r>
+        <w:rPr>
+          <w:rFonts w:ascii="Courier New" w:eastAsia="Times New Roman" w:hAnsi="Courier New" w:cs="Courier New"/>
+          <w:color w:val="A020F0"/>
+          <w:sz w:val="20"/>
+          <w:szCs w:val="20"/>
+          <w:lang w:val="en-US" w:eastAsia="fi-FI"/>
+        </w:rPr>
+        <w:t>ifdef</w:t>
+      </w:r>
+      <w:proofErr w:type="spellEnd"/>
+      <w:r>
+        <w:rPr>
+          <w:rFonts w:ascii="Courier New" w:eastAsia="Times New Roman" w:hAnsi="Courier New" w:cs="Courier New"/>
+          <w:color w:val="A020F0"/>
+          <w:sz w:val="20"/>
+          <w:szCs w:val="20"/>
+          <w:lang w:val="en-US" w:eastAsia="fi-FI"/>
+        </w:rPr>
+        <w:t xml:space="preserve"> _DEBUG</w:t>
       </w:r>
     </w:p>
     <w:p>
@@ -772,7 +2405,29 @@
           <w:szCs w:val="20"/>
           <w:lang w:val="en-US" w:eastAsia="fi-FI"/>
         </w:rPr>
-        <w:t>"debug_new.h"</w:t>
+        <w:t>"</w:t>
+      </w:r>
+      <w:proofErr w:type="spellStart"/>
+      <w:r>
+        <w:rPr>
+          <w:rFonts w:ascii="Courier New" w:eastAsia="Times New Roman" w:hAnsi="Courier New" w:cs="Courier New"/>
+          <w:color w:val="FF00FF"/>
+          <w:sz w:val="20"/>
+          <w:szCs w:val="20"/>
+          <w:lang w:val="en-US" w:eastAsia="fi-FI"/>
+        </w:rPr>
+        <w:t>debug_new.h</w:t>
+      </w:r>
+      <w:proofErr w:type="spellEnd"/>
+      <w:r>
+        <w:rPr>
+          <w:rFonts w:ascii="Courier New" w:eastAsia="Times New Roman" w:hAnsi="Courier New" w:cs="Courier New"/>
+          <w:color w:val="FF00FF"/>
+          <w:sz w:val="20"/>
+          <w:szCs w:val="20"/>
+          <w:lang w:val="en-US" w:eastAsia="fi-FI"/>
+        </w:rPr>
+        <w:t>"</w:t>
       </w:r>
     </w:p>
     <w:p>
@@ -922,8 +2577,20 @@
           <w:szCs w:val="20"/>
           <w:lang w:val="en-US" w:eastAsia="fi-FI"/>
         </w:rPr>
-        <w:t>#endif</w:t>
-      </w:r>
+        <w:t>#</w:t>
+      </w:r>
+      <w:proofErr w:type="spellStart"/>
+      <w:r>
+        <w:rPr>
+          <w:rFonts w:ascii="Courier New" w:eastAsia="Times New Roman" w:hAnsi="Courier New" w:cs="Courier New"/>
+          <w:color w:val="A020F0"/>
+          <w:sz w:val="20"/>
+          <w:szCs w:val="20"/>
+          <w:lang w:val="en-US" w:eastAsia="fi-FI"/>
+        </w:rPr>
+        <w:t>endif</w:t>
+      </w:r>
+      <w:proofErr w:type="spellEnd"/>
     </w:p>
     <w:p>
       <w:pPr>
@@ -973,11 +2640,19 @@
           <w:lang w:val="en-US"/>
         </w:rPr>
       </w:pPr>
-      <w:r>
-        <w:rPr>
-          <w:lang w:val="en-US"/>
-        </w:rPr>
-        <w:t xml:space="preserve">converts </w:t>
+      <w:proofErr w:type="gramStart"/>
+      <w:r>
+        <w:rPr>
+          <w:lang w:val="en-US"/>
+        </w:rPr>
+        <w:t>converts</w:t>
+      </w:r>
+      <w:proofErr w:type="gramEnd"/>
+      <w:r>
+        <w:rPr>
+          <w:lang w:val="en-US"/>
+        </w:rPr>
+        <w:t xml:space="preserve"> </w:t>
       </w:r>
       <w:r>
         <w:rPr>
@@ -1005,6 +2680,7 @@
         </w:rPr>
         <w:t>new(</w:t>
       </w:r>
+      <w:proofErr w:type="spellStart"/>
       <w:r>
         <w:rPr>
           <w:rFonts w:ascii="Arial" w:hAnsi="Arial" w:cs="Arial"/>
@@ -1016,10 +2692,9 @@
           <w:shd w:val="clear" w:color="auto" w:fill="FFFFFF"/>
           <w:lang w:val="en-US"/>
         </w:rPr>
-        <w:t xml:space="preserve">size_t t, </w:t>
-      </w:r>
-      <w:bookmarkStart w:id="0" w:name="_GoBack"/>
-      <w:bookmarkEnd w:id="0"/>
+        <w:t>size_t</w:t>
+      </w:r>
+      <w:proofErr w:type="spellEnd"/>
       <w:r>
         <w:rPr>
           <w:rFonts w:ascii="Arial" w:hAnsi="Arial" w:cs="Arial"/>
@@ -1031,32 +2706,7 @@
           <w:shd w:val="clear" w:color="auto" w:fill="FFFFFF"/>
           <w:lang w:val="en-US"/>
         </w:rPr>
-        <w:t>__FILE__, __LINE__)</w:t>
-      </w:r>
-    </w:p>
-    <w:p>
-      <w:pPr>
-        <w:rPr>
-          <w:rFonts w:ascii="Arial" w:hAnsi="Arial" w:cs="Arial"/>
-          <w:bCs/>
-          <w:color w:val="252525"/>
-          <w:sz w:val="21"/>
-          <w:szCs w:val="21"/>
-          <w:shd w:val="clear" w:color="auto" w:fill="FFFFFF"/>
-          <w:lang w:val="en-US"/>
-        </w:rPr>
-      </w:pPr>
-      <w:r>
-        <w:rPr>
-          <w:rFonts w:ascii="Arial" w:hAnsi="Arial" w:cs="Arial"/>
-          <w:bCs/>
-          <w:color w:val="252525"/>
-          <w:sz w:val="21"/>
-          <w:szCs w:val="21"/>
-          <w:shd w:val="clear" w:color="auto" w:fill="FFFFFF"/>
-          <w:lang w:val="en-US"/>
-        </w:rPr>
-        <w:t xml:space="preserve">file and line are preprocessor macros for automatically getting the name of the file and the line in that file where the </w:t>
+        <w:t xml:space="preserve"> t, </w:t>
       </w:r>
       <w:r>
         <w:rPr>
@@ -1069,7 +2719,46 @@
           <w:shd w:val="clear" w:color="auto" w:fill="FFFFFF"/>
           <w:lang w:val="en-US"/>
         </w:rPr>
-        <w:t>new</w:t>
+        <w:t>__FILE__, __LINE__)</w:t>
+      </w:r>
+    </w:p>
+    <w:p>
+      <w:pPr>
+        <w:rPr>
+          <w:rFonts w:ascii="Arial" w:hAnsi="Arial" w:cs="Arial"/>
+          <w:bCs/>
+          <w:color w:val="252525"/>
+          <w:sz w:val="21"/>
+          <w:szCs w:val="21"/>
+          <w:shd w:val="clear" w:color="auto" w:fill="FFFFFF"/>
+          <w:lang w:val="en-US"/>
+        </w:rPr>
+      </w:pPr>
+      <w:proofErr w:type="gramStart"/>
+      <w:r>
+        <w:rPr>
+          <w:rFonts w:ascii="Arial" w:hAnsi="Arial" w:cs="Arial"/>
+          <w:bCs/>
+          <w:color w:val="252525"/>
+          <w:sz w:val="21"/>
+          <w:szCs w:val="21"/>
+          <w:shd w:val="clear" w:color="auto" w:fill="FFFFFF"/>
+          <w:lang w:val="en-US"/>
+        </w:rPr>
+        <w:t>file</w:t>
+      </w:r>
+      <w:proofErr w:type="gramEnd"/>
+      <w:r>
+        <w:rPr>
+          <w:rFonts w:ascii="Arial" w:hAnsi="Arial" w:cs="Arial"/>
+          <w:bCs/>
+          <w:color w:val="252525"/>
+          <w:sz w:val="21"/>
+          <w:szCs w:val="21"/>
+          <w:shd w:val="clear" w:color="auto" w:fill="FFFFFF"/>
+          <w:lang w:val="en-US"/>
+        </w:rPr>
+        <w:t xml:space="preserve"> and line are preprocessor macros for automatically getting the name of the file and the line in that file where the </w:t>
       </w:r>
       <w:r>
         <w:rPr>
@@ -1082,33 +2771,8 @@
           <w:shd w:val="clear" w:color="auto" w:fill="FFFFFF"/>
           <w:lang w:val="en-US"/>
         </w:rPr>
-        <w:t xml:space="preserve"> </w:t>
-      </w:r>
-      <w:r>
-        <w:rPr>
-          <w:rFonts w:ascii="Arial" w:hAnsi="Arial" w:cs="Arial"/>
-          <w:bCs/>
-          <w:color w:val="252525"/>
-          <w:sz w:val="21"/>
-          <w:szCs w:val="21"/>
-          <w:shd w:val="clear" w:color="auto" w:fill="FFFFFF"/>
-          <w:lang w:val="en-US"/>
-        </w:rPr>
-        <w:t>is called</w:t>
-      </w:r>
-    </w:p>
-    <w:p>
-      <w:pPr>
-        <w:rPr>
-          <w:rFonts w:ascii="Arial" w:hAnsi="Arial" w:cs="Arial"/>
-          <w:bCs/>
-          <w:color w:val="252525"/>
-          <w:sz w:val="21"/>
-          <w:szCs w:val="21"/>
-          <w:shd w:val="clear" w:color="auto" w:fill="FFFFFF"/>
-          <w:lang w:val="en-US"/>
-        </w:rPr>
-      </w:pPr>
+        <w:t>new</w:t>
+      </w:r>
       <w:r>
         <w:rPr>
           <w:rFonts w:ascii="Arial" w:hAnsi="Arial" w:cs="Arial"/>
@@ -1120,7 +2784,7 @@
           <w:shd w:val="clear" w:color="auto" w:fill="FFFFFF"/>
           <w:lang w:val="en-US"/>
         </w:rPr>
-        <w:t xml:space="preserve">__FILE__ </w:t>
+        <w:t xml:space="preserve"> </w:t>
       </w:r>
       <w:r>
         <w:rPr>
@@ -1132,7 +2796,7 @@
           <w:shd w:val="clear" w:color="auto" w:fill="FFFFFF"/>
           <w:lang w:val="en-US"/>
         </w:rPr>
-        <w:t>is a macro for char(name of the file)</w:t>
+        <w:t>is called</w:t>
       </w:r>
     </w:p>
     <w:p>
@@ -1158,7 +2822,7 @@
           <w:shd w:val="clear" w:color="auto" w:fill="FFFFFF"/>
           <w:lang w:val="en-US"/>
         </w:rPr>
-        <w:t>__LINE__</w:t>
+        <w:t xml:space="preserve">__FILE__ </w:t>
       </w:r>
       <w:r>
         <w:rPr>
@@ -1170,11 +2834,10 @@
           <w:shd w:val="clear" w:color="auto" w:fill="FFFFFF"/>
           <w:lang w:val="en-US"/>
         </w:rPr>
-        <w:t xml:space="preserve"> is a macro for int (line in file)</w:t>
-      </w:r>
-    </w:p>
-    <w:p>
-      <w:pPr>
+        <w:t xml:space="preserve">is a macro for </w:t>
+      </w:r>
+      <w:proofErr w:type="gramStart"/>
+      <w:r>
         <w:rPr>
           <w:rFonts w:ascii="Arial" w:hAnsi="Arial" w:cs="Arial"/>
           <w:bCs/>
@@ -1184,10 +2847,10 @@
           <w:shd w:val="clear" w:color="auto" w:fill="FFFFFF"/>
           <w:lang w:val="en-US"/>
         </w:rPr>
-      </w:pPr>
-    </w:p>
-    <w:p>
-      <w:pPr>
+        <w:t>char(</w:t>
+      </w:r>
+      <w:proofErr w:type="gramEnd"/>
+      <w:r>
         <w:rPr>
           <w:rFonts w:ascii="Arial" w:hAnsi="Arial" w:cs="Arial"/>
           <w:bCs/>
@@ -1197,8 +2860,11 @@
           <w:shd w:val="clear" w:color="auto" w:fill="FFFFFF"/>
           <w:lang w:val="en-US"/>
         </w:rPr>
-      </w:pPr>
-      <w:r>
+        <w:t>name of the file)</w:t>
+      </w:r>
+    </w:p>
+    <w:p>
+      <w:pPr>
         <w:rPr>
           <w:rFonts w:ascii="Arial" w:hAnsi="Arial" w:cs="Arial"/>
           <w:bCs/>
@@ -1208,11 +2874,21 @@
           <w:shd w:val="clear" w:color="auto" w:fill="FFFFFF"/>
           <w:lang w:val="en-US"/>
         </w:rPr>
-        <w:t>Basically I will need to keep count of the newed and deleted objects with a static class:</w:t>
-      </w:r>
-    </w:p>
-    <w:p>
-      <w:pPr>
+      </w:pPr>
+      <w:r>
+        <w:rPr>
+          <w:rFonts w:ascii="Arial" w:hAnsi="Arial" w:cs="Arial"/>
+          <w:b/>
+          <w:bCs/>
+          <w:color w:val="252525"/>
+          <w:sz w:val="21"/>
+          <w:szCs w:val="21"/>
+          <w:shd w:val="clear" w:color="auto" w:fill="FFFFFF"/>
+          <w:lang w:val="en-US"/>
+        </w:rPr>
+        <w:t>__LINE__</w:t>
+      </w:r>
+      <w:r>
         <w:rPr>
           <w:rFonts w:ascii="Arial" w:hAnsi="Arial" w:cs="Arial"/>
           <w:bCs/>
@@ -1222,7 +2898,9 @@
           <w:shd w:val="clear" w:color="auto" w:fill="FFFFFF"/>
           <w:lang w:val="en-US"/>
         </w:rPr>
-      </w:pPr>
+        <w:t xml:space="preserve"> is a macro for </w:t>
+      </w:r>
+      <w:proofErr w:type="spellStart"/>
       <w:r>
         <w:rPr>
           <w:rFonts w:ascii="Arial" w:hAnsi="Arial" w:cs="Arial"/>
@@ -1233,8 +2911,9 @@
           <w:shd w:val="clear" w:color="auto" w:fill="FFFFFF"/>
           <w:lang w:val="en-US"/>
         </w:rPr>
-        <w:t xml:space="preserve">*When new is called, </w:t>
-      </w:r>
+        <w:t>int</w:t>
+      </w:r>
+      <w:proofErr w:type="spellEnd"/>
       <w:r>
         <w:rPr>
           <w:rFonts w:ascii="Arial" w:hAnsi="Arial" w:cs="Arial"/>
@@ -1245,7 +2924,7 @@
           <w:shd w:val="clear" w:color="auto" w:fill="FFFFFF"/>
           <w:lang w:val="en-US"/>
         </w:rPr>
-        <w:t>take count</w:t>
+        <w:t xml:space="preserve"> (line in file)</w:t>
       </w:r>
     </w:p>
     <w:p>
@@ -1260,7 +2939,9 @@
           <w:lang w:val="en-US"/>
         </w:rPr>
       </w:pPr>
-      <w:r>
+    </w:p>
+    <w:p>
+      <w:pPr>
         <w:rPr>
           <w:rFonts w:ascii="Arial" w:hAnsi="Arial" w:cs="Arial"/>
           <w:bCs/>
@@ -1270,11 +2951,8 @@
           <w:shd w:val="clear" w:color="auto" w:fill="FFFFFF"/>
           <w:lang w:val="en-US"/>
         </w:rPr>
-        <w:t>*When delete is called, reduce the count</w:t>
-      </w:r>
-    </w:p>
-    <w:p>
-      <w:pPr>
+      </w:pPr>
+      <w:r>
         <w:rPr>
           <w:rFonts w:ascii="Arial" w:hAnsi="Arial" w:cs="Arial"/>
           <w:bCs/>
@@ -1284,7 +2962,9 @@
           <w:shd w:val="clear" w:color="auto" w:fill="FFFFFF"/>
           <w:lang w:val="en-US"/>
         </w:rPr>
-      </w:pPr>
+        <w:t xml:space="preserve">Basically I will need to keep count of the </w:t>
+      </w:r>
+      <w:proofErr w:type="spellStart"/>
       <w:r>
         <w:rPr>
           <w:rFonts w:ascii="Arial" w:hAnsi="Arial" w:cs="Arial"/>
@@ -1295,11 +2975,10 @@
           <w:shd w:val="clear" w:color="auto" w:fill="FFFFFF"/>
           <w:lang w:val="en-US"/>
         </w:rPr>
-        <w:t>**Identifying every object would be optimal, can get heavy.</w:t>
-      </w:r>
-    </w:p>
-    <w:p>
-      <w:pPr>
+        <w:t>newed</w:t>
+      </w:r>
+      <w:proofErr w:type="spellEnd"/>
+      <w:r>
         <w:rPr>
           <w:rFonts w:ascii="Arial" w:hAnsi="Arial" w:cs="Arial"/>
           <w:bCs/>
@@ -1309,7 +2988,8 @@
           <w:shd w:val="clear" w:color="auto" w:fill="FFFFFF"/>
           <w:lang w:val="en-US"/>
         </w:rPr>
-      </w:pPr>
+        <w:t xml:space="preserve"> and deleted objects with a static class:</w:t>
+      </w:r>
     </w:p>
     <w:p>
       <w:pPr>
@@ -1333,11 +3013,10 @@
           <w:shd w:val="clear" w:color="auto" w:fill="FFFFFF"/>
           <w:lang w:val="en-US"/>
         </w:rPr>
-        <w:t>*Initialized on runtime as it is static</w:t>
-      </w:r>
-    </w:p>
-    <w:p>
-      <w:pPr>
+        <w:lastRenderedPageBreak/>
+        <w:t xml:space="preserve">*When new is called, </w:t>
+      </w:r>
+      <w:r>
         <w:rPr>
           <w:rFonts w:ascii="Arial" w:hAnsi="Arial" w:cs="Arial"/>
           <w:bCs/>
@@ -1347,8 +3026,11 @@
           <w:shd w:val="clear" w:color="auto" w:fill="FFFFFF"/>
           <w:lang w:val="en-US"/>
         </w:rPr>
-      </w:pPr>
-      <w:r>
+        <w:t>take count</w:t>
+      </w:r>
+    </w:p>
+    <w:p>
+      <w:pPr>
         <w:rPr>
           <w:rFonts w:ascii="Arial" w:hAnsi="Arial" w:cs="Arial"/>
           <w:bCs/>
@@ -1358,11 +3040,8 @@
           <w:shd w:val="clear" w:color="auto" w:fill="FFFFFF"/>
           <w:lang w:val="en-US"/>
         </w:rPr>
-        <w:t>*Destructor called after the program has exited. Check if there are any unhandled counts.</w:t>
-      </w:r>
-    </w:p>
-    <w:p>
-      <w:pPr>
+      </w:pPr>
+      <w:r>
         <w:rPr>
           <w:rFonts w:ascii="Arial" w:hAnsi="Arial" w:cs="Arial"/>
           <w:bCs/>
@@ -1372,8 +3051,11 @@
           <w:shd w:val="clear" w:color="auto" w:fill="FFFFFF"/>
           <w:lang w:val="en-US"/>
         </w:rPr>
-      </w:pPr>
-      <w:r>
+        <w:t>*When delete is called, reduce the count</w:t>
+      </w:r>
+    </w:p>
+    <w:p>
+      <w:pPr>
         <w:rPr>
           <w:rFonts w:ascii="Arial" w:hAnsi="Arial" w:cs="Arial"/>
           <w:bCs/>
@@ -1383,11 +3065,8 @@
           <w:shd w:val="clear" w:color="auto" w:fill="FFFFFF"/>
           <w:lang w:val="en-US"/>
         </w:rPr>
-        <w:t>*If the count is not 0, then report all the unhandled allocations.</w:t>
-      </w:r>
-    </w:p>
-    <w:p>
-      <w:pPr>
+      </w:pPr>
+      <w:r>
         <w:rPr>
           <w:rFonts w:ascii="Arial" w:hAnsi="Arial" w:cs="Arial"/>
           <w:bCs/>
@@ -1397,6 +3076,108 @@
           <w:shd w:val="clear" w:color="auto" w:fill="FFFFFF"/>
           <w:lang w:val="en-US"/>
         </w:rPr>
+        <w:t>**Identifying every object would be optimal, can get heavy.</w:t>
+      </w:r>
+    </w:p>
+    <w:p>
+      <w:pPr>
+        <w:rPr>
+          <w:rFonts w:ascii="Arial" w:hAnsi="Arial" w:cs="Arial"/>
+          <w:bCs/>
+          <w:color w:val="252525"/>
+          <w:sz w:val="21"/>
+          <w:szCs w:val="21"/>
+          <w:shd w:val="clear" w:color="auto" w:fill="FFFFFF"/>
+          <w:lang w:val="en-US"/>
+        </w:rPr>
+      </w:pPr>
+    </w:p>
+    <w:p>
+      <w:pPr>
+        <w:rPr>
+          <w:rFonts w:ascii="Arial" w:hAnsi="Arial" w:cs="Arial"/>
+          <w:bCs/>
+          <w:color w:val="252525"/>
+          <w:sz w:val="21"/>
+          <w:szCs w:val="21"/>
+          <w:shd w:val="clear" w:color="auto" w:fill="FFFFFF"/>
+          <w:lang w:val="en-US"/>
+        </w:rPr>
+      </w:pPr>
+      <w:r>
+        <w:rPr>
+          <w:rFonts w:ascii="Arial" w:hAnsi="Arial" w:cs="Arial"/>
+          <w:bCs/>
+          <w:color w:val="252525"/>
+          <w:sz w:val="21"/>
+          <w:szCs w:val="21"/>
+          <w:shd w:val="clear" w:color="auto" w:fill="FFFFFF"/>
+          <w:lang w:val="en-US"/>
+        </w:rPr>
+        <w:t>*Initialized on runtime as it is static</w:t>
+      </w:r>
+    </w:p>
+    <w:p>
+      <w:pPr>
+        <w:rPr>
+          <w:rFonts w:ascii="Arial" w:hAnsi="Arial" w:cs="Arial"/>
+          <w:bCs/>
+          <w:color w:val="252525"/>
+          <w:sz w:val="21"/>
+          <w:szCs w:val="21"/>
+          <w:shd w:val="clear" w:color="auto" w:fill="FFFFFF"/>
+          <w:lang w:val="en-US"/>
+        </w:rPr>
+      </w:pPr>
+      <w:r>
+        <w:rPr>
+          <w:rFonts w:ascii="Arial" w:hAnsi="Arial" w:cs="Arial"/>
+          <w:bCs/>
+          <w:color w:val="252525"/>
+          <w:sz w:val="21"/>
+          <w:szCs w:val="21"/>
+          <w:shd w:val="clear" w:color="auto" w:fill="FFFFFF"/>
+          <w:lang w:val="en-US"/>
+        </w:rPr>
+        <w:t>*Destructor called after the program has exited. Check if there are any unhandled counts.</w:t>
+      </w:r>
+    </w:p>
+    <w:p>
+      <w:pPr>
+        <w:rPr>
+          <w:rFonts w:ascii="Arial" w:hAnsi="Arial" w:cs="Arial"/>
+          <w:bCs/>
+          <w:color w:val="252525"/>
+          <w:sz w:val="21"/>
+          <w:szCs w:val="21"/>
+          <w:shd w:val="clear" w:color="auto" w:fill="FFFFFF"/>
+          <w:lang w:val="en-US"/>
+        </w:rPr>
+      </w:pPr>
+      <w:r>
+        <w:rPr>
+          <w:rFonts w:ascii="Arial" w:hAnsi="Arial" w:cs="Arial"/>
+          <w:bCs/>
+          <w:color w:val="252525"/>
+          <w:sz w:val="21"/>
+          <w:szCs w:val="21"/>
+          <w:shd w:val="clear" w:color="auto" w:fill="FFFFFF"/>
+          <w:lang w:val="en-US"/>
+        </w:rPr>
+        <w:t>*If the count is not 0, then report all the unhandled allocations.</w:t>
+      </w:r>
+    </w:p>
+    <w:p>
+      <w:pPr>
+        <w:rPr>
+          <w:rFonts w:ascii="Arial" w:hAnsi="Arial" w:cs="Arial"/>
+          <w:bCs/>
+          <w:color w:val="252525"/>
+          <w:sz w:val="21"/>
+          <w:szCs w:val="21"/>
+          <w:shd w:val="clear" w:color="auto" w:fill="FFFFFF"/>
+          <w:lang w:val="en-US"/>
+        </w:rPr>
       </w:pPr>
     </w:p>
     <w:p>
@@ -1438,7 +3219,23 @@
           <w:lang w:val="en-US"/>
         </w:rPr>
         <w:lastRenderedPageBreak/>
-        <w:t>Used in the debug_new project:</w:t>
+        <w:t xml:space="preserve">Used in the </w:t>
+      </w:r>
+      <w:proofErr w:type="spellStart"/>
+      <w:r>
+        <w:rPr>
+          <w:b/>
+          <w:lang w:val="en-US"/>
+        </w:rPr>
+        <w:t>debug_new</w:t>
+      </w:r>
+      <w:proofErr w:type="spellEnd"/>
+      <w:r>
+        <w:rPr>
+          <w:b/>
+          <w:lang w:val="en-US"/>
+        </w:rPr>
+        <w:t xml:space="preserve"> project:</w:t>
       </w:r>
     </w:p>
     <w:p>
@@ -1512,7 +3309,73 @@
           <w:szCs w:val="18"/>
           <w:lang w:val="en-US" w:eastAsia="fi-FI"/>
         </w:rPr>
-        <w:t>operator new (size_t, const char *, int)</w:t>
+        <w:t>operator new (</w:t>
+      </w:r>
+      <w:proofErr w:type="spellStart"/>
+      <w:r>
+        <w:rPr>
+          <w:rFonts w:ascii="Verdana" w:eastAsia="Times New Roman" w:hAnsi="Verdana" w:cs="Times New Roman"/>
+          <w:color w:val="000000"/>
+          <w:sz w:val="18"/>
+          <w:szCs w:val="18"/>
+          <w:lang w:val="en-US" w:eastAsia="fi-FI"/>
+        </w:rPr>
+        <w:t>size_t</w:t>
+      </w:r>
+      <w:proofErr w:type="spellEnd"/>
+      <w:r>
+        <w:rPr>
+          <w:rFonts w:ascii="Verdana" w:eastAsia="Times New Roman" w:hAnsi="Verdana" w:cs="Times New Roman"/>
+          <w:color w:val="000000"/>
+          <w:sz w:val="18"/>
+          <w:szCs w:val="18"/>
+          <w:lang w:val="en-US" w:eastAsia="fi-FI"/>
+        </w:rPr>
+        <w:t xml:space="preserve">, </w:t>
+      </w:r>
+      <w:proofErr w:type="spellStart"/>
+      <w:r>
+        <w:rPr>
+          <w:rFonts w:ascii="Verdana" w:eastAsia="Times New Roman" w:hAnsi="Verdana" w:cs="Times New Roman"/>
+          <w:color w:val="000000"/>
+          <w:sz w:val="18"/>
+          <w:szCs w:val="18"/>
+          <w:lang w:val="en-US" w:eastAsia="fi-FI"/>
+        </w:rPr>
+        <w:t>const</w:t>
+      </w:r>
+      <w:proofErr w:type="spellEnd"/>
+      <w:r>
+        <w:rPr>
+          <w:rFonts w:ascii="Verdana" w:eastAsia="Times New Roman" w:hAnsi="Verdana" w:cs="Times New Roman"/>
+          <w:color w:val="000000"/>
+          <w:sz w:val="18"/>
+          <w:szCs w:val="18"/>
+          <w:lang w:val="en-US" w:eastAsia="fi-FI"/>
+        </w:rPr>
+        <w:t xml:space="preserve"> char *, </w:t>
+      </w:r>
+      <w:proofErr w:type="spellStart"/>
+      <w:r>
+        <w:rPr>
+          <w:rFonts w:ascii="Verdana" w:eastAsia="Times New Roman" w:hAnsi="Verdana" w:cs="Times New Roman"/>
+          <w:color w:val="000000"/>
+          <w:sz w:val="18"/>
+          <w:szCs w:val="18"/>
+          <w:lang w:val="en-US" w:eastAsia="fi-FI"/>
+        </w:rPr>
+        <w:t>int</w:t>
+      </w:r>
+      <w:proofErr w:type="spellEnd"/>
+      <w:r>
+        <w:rPr>
+          <w:rFonts w:ascii="Verdana" w:eastAsia="Times New Roman" w:hAnsi="Verdana" w:cs="Times New Roman"/>
+          <w:color w:val="000000"/>
+          <w:sz w:val="18"/>
+          <w:szCs w:val="18"/>
+          <w:lang w:val="en-US" w:eastAsia="fi-FI"/>
+        </w:rPr>
+        <w:t>)</w:t>
       </w:r>
     </w:p>
     <w:p>
@@ -1538,7 +3401,73 @@
           <w:szCs w:val="18"/>
           <w:lang w:val="en-US" w:eastAsia="fi-FI"/>
         </w:rPr>
-        <w:t>operator new [] (size_t, const char *, int)</w:t>
+        <w:t>operator new [] (</w:t>
+      </w:r>
+      <w:proofErr w:type="spellStart"/>
+      <w:r>
+        <w:rPr>
+          <w:rFonts w:ascii="Verdana" w:eastAsia="Times New Roman" w:hAnsi="Verdana" w:cs="Times New Roman"/>
+          <w:color w:val="000000"/>
+          <w:sz w:val="18"/>
+          <w:szCs w:val="18"/>
+          <w:lang w:val="en-US" w:eastAsia="fi-FI"/>
+        </w:rPr>
+        <w:t>size_t</w:t>
+      </w:r>
+      <w:proofErr w:type="spellEnd"/>
+      <w:r>
+        <w:rPr>
+          <w:rFonts w:ascii="Verdana" w:eastAsia="Times New Roman" w:hAnsi="Verdana" w:cs="Times New Roman"/>
+          <w:color w:val="000000"/>
+          <w:sz w:val="18"/>
+          <w:szCs w:val="18"/>
+          <w:lang w:val="en-US" w:eastAsia="fi-FI"/>
+        </w:rPr>
+        <w:t xml:space="preserve">, </w:t>
+      </w:r>
+      <w:proofErr w:type="spellStart"/>
+      <w:r>
+        <w:rPr>
+          <w:rFonts w:ascii="Verdana" w:eastAsia="Times New Roman" w:hAnsi="Verdana" w:cs="Times New Roman"/>
+          <w:color w:val="000000"/>
+          <w:sz w:val="18"/>
+          <w:szCs w:val="18"/>
+          <w:lang w:val="en-US" w:eastAsia="fi-FI"/>
+        </w:rPr>
+        <w:t>const</w:t>
+      </w:r>
+      <w:proofErr w:type="spellEnd"/>
+      <w:r>
+        <w:rPr>
+          <w:rFonts w:ascii="Verdana" w:eastAsia="Times New Roman" w:hAnsi="Verdana" w:cs="Times New Roman"/>
+          <w:color w:val="000000"/>
+          <w:sz w:val="18"/>
+          <w:szCs w:val="18"/>
+          <w:lang w:val="en-US" w:eastAsia="fi-FI"/>
+        </w:rPr>
+        <w:t xml:space="preserve"> char *, </w:t>
+      </w:r>
+      <w:proofErr w:type="spellStart"/>
+      <w:r>
+        <w:rPr>
+          <w:rFonts w:ascii="Verdana" w:eastAsia="Times New Roman" w:hAnsi="Verdana" w:cs="Times New Roman"/>
+          <w:color w:val="000000"/>
+          <w:sz w:val="18"/>
+          <w:szCs w:val="18"/>
+          <w:lang w:val="en-US" w:eastAsia="fi-FI"/>
+        </w:rPr>
+        <w:t>int</w:t>
+      </w:r>
+      <w:proofErr w:type="spellEnd"/>
+      <w:r>
+        <w:rPr>
+          <w:rFonts w:ascii="Verdana" w:eastAsia="Times New Roman" w:hAnsi="Verdana" w:cs="Times New Roman"/>
+          <w:color w:val="000000"/>
+          <w:sz w:val="18"/>
+          <w:szCs w:val="18"/>
+          <w:lang w:val="en-US" w:eastAsia="fi-FI"/>
+        </w:rPr>
+        <w:t>)</w:t>
       </w:r>
     </w:p>
     <w:p>
@@ -1556,6 +3485,7 @@
           <w:lang w:eastAsia="fi-FI"/>
         </w:rPr>
       </w:pPr>
+      <w:proofErr w:type="spellStart"/>
       <w:r>
         <w:rPr>
           <w:rFonts w:ascii="Verdana" w:eastAsia="Times New Roman" w:hAnsi="Verdana" w:cs="Times New Roman"/>
@@ -1564,7 +3494,62 @@
           <w:szCs w:val="18"/>
           <w:lang w:eastAsia="fi-FI"/>
         </w:rPr>
-        <w:t>operator new (size_t)</w:t>
+        <w:t>operator</w:t>
+      </w:r>
+      <w:proofErr w:type="spellEnd"/>
+      <w:r>
+        <w:rPr>
+          <w:rFonts w:ascii="Verdana" w:eastAsia="Times New Roman" w:hAnsi="Verdana" w:cs="Times New Roman"/>
+          <w:color w:val="000000"/>
+          <w:sz w:val="18"/>
+          <w:szCs w:val="18"/>
+          <w:lang w:eastAsia="fi-FI"/>
+        </w:rPr>
+        <w:t xml:space="preserve"> </w:t>
+      </w:r>
+      <w:proofErr w:type="spellStart"/>
+      <w:r>
+        <w:rPr>
+          <w:rFonts w:ascii="Verdana" w:eastAsia="Times New Roman" w:hAnsi="Verdana" w:cs="Times New Roman"/>
+          <w:color w:val="000000"/>
+          <w:sz w:val="18"/>
+          <w:szCs w:val="18"/>
+          <w:lang w:eastAsia="fi-FI"/>
+        </w:rPr>
+        <w:t>new</w:t>
+      </w:r>
+      <w:proofErr w:type="spellEnd"/>
+      <w:r>
+        <w:rPr>
+          <w:rFonts w:ascii="Verdana" w:eastAsia="Times New Roman" w:hAnsi="Verdana" w:cs="Times New Roman"/>
+          <w:color w:val="000000"/>
+          <w:sz w:val="18"/>
+          <w:szCs w:val="18"/>
+          <w:lang w:eastAsia="fi-FI"/>
+        </w:rPr>
+        <w:t xml:space="preserve"> (</w:t>
+      </w:r>
+      <w:proofErr w:type="spellStart"/>
+      <w:r>
+        <w:rPr>
+          <w:rFonts w:ascii="Verdana" w:eastAsia="Times New Roman" w:hAnsi="Verdana" w:cs="Times New Roman"/>
+          <w:color w:val="000000"/>
+          <w:sz w:val="18"/>
+          <w:szCs w:val="18"/>
+          <w:lang w:eastAsia="fi-FI"/>
+        </w:rPr>
+        <w:t>size_t</w:t>
+      </w:r>
+      <w:proofErr w:type="spellEnd"/>
+      <w:r>
+        <w:rPr>
+          <w:rFonts w:ascii="Verdana" w:eastAsia="Times New Roman" w:hAnsi="Verdana" w:cs="Times New Roman"/>
+          <w:color w:val="000000"/>
+          <w:sz w:val="18"/>
+          <w:szCs w:val="18"/>
+          <w:lang w:eastAsia="fi-FI"/>
+        </w:rPr>
+        <w:t>)</w:t>
       </w:r>
     </w:p>
     <w:p>
@@ -1582,6 +3567,7 @@
           <w:lang w:eastAsia="fi-FI"/>
         </w:rPr>
       </w:pPr>
+      <w:proofErr w:type="spellStart"/>
       <w:r>
         <w:rPr>
           <w:rFonts w:ascii="Verdana" w:eastAsia="Times New Roman" w:hAnsi="Verdana" w:cs="Times New Roman"/>
@@ -1590,7 +3576,62 @@
           <w:szCs w:val="18"/>
           <w:lang w:eastAsia="fi-FI"/>
         </w:rPr>
-        <w:t>operator new [] (size_t)</w:t>
+        <w:t>operator</w:t>
+      </w:r>
+      <w:proofErr w:type="spellEnd"/>
+      <w:r>
+        <w:rPr>
+          <w:rFonts w:ascii="Verdana" w:eastAsia="Times New Roman" w:hAnsi="Verdana" w:cs="Times New Roman"/>
+          <w:color w:val="000000"/>
+          <w:sz w:val="18"/>
+          <w:szCs w:val="18"/>
+          <w:lang w:eastAsia="fi-FI"/>
+        </w:rPr>
+        <w:t xml:space="preserve"> </w:t>
+      </w:r>
+      <w:proofErr w:type="spellStart"/>
+      <w:r>
+        <w:rPr>
+          <w:rFonts w:ascii="Verdana" w:eastAsia="Times New Roman" w:hAnsi="Verdana" w:cs="Times New Roman"/>
+          <w:color w:val="000000"/>
+          <w:sz w:val="18"/>
+          <w:szCs w:val="18"/>
+          <w:lang w:eastAsia="fi-FI"/>
+        </w:rPr>
+        <w:t>new</w:t>
+      </w:r>
+      <w:proofErr w:type="spellEnd"/>
+      <w:r>
+        <w:rPr>
+          <w:rFonts w:ascii="Verdana" w:eastAsia="Times New Roman" w:hAnsi="Verdana" w:cs="Times New Roman"/>
+          <w:color w:val="000000"/>
+          <w:sz w:val="18"/>
+          <w:szCs w:val="18"/>
+          <w:lang w:eastAsia="fi-FI"/>
+        </w:rPr>
+        <w:t xml:space="preserve"> [] (</w:t>
+      </w:r>
+      <w:proofErr w:type="spellStart"/>
+      <w:r>
+        <w:rPr>
+          <w:rFonts w:ascii="Verdana" w:eastAsia="Times New Roman" w:hAnsi="Verdana" w:cs="Times New Roman"/>
+          <w:color w:val="000000"/>
+          <w:sz w:val="18"/>
+          <w:szCs w:val="18"/>
+          <w:lang w:eastAsia="fi-FI"/>
+        </w:rPr>
+        <w:t>size_t</w:t>
+      </w:r>
+      <w:proofErr w:type="spellEnd"/>
+      <w:r>
+        <w:rPr>
+          <w:rFonts w:ascii="Verdana" w:eastAsia="Times New Roman" w:hAnsi="Verdana" w:cs="Times New Roman"/>
+          <w:color w:val="000000"/>
+          <w:sz w:val="18"/>
+          <w:szCs w:val="18"/>
+          <w:lang w:eastAsia="fi-FI"/>
+        </w:rPr>
+        <w:t>)</w:t>
       </w:r>
     </w:p>
     <w:p>
@@ -1616,7 +3657,95 @@
           <w:szCs w:val="18"/>
           <w:lang w:val="en-US" w:eastAsia="fi-FI"/>
         </w:rPr>
-        <w:t>operator new (size_t, const std:: nothrow_t &amp;)</w:t>
+        <w:t>operator new (</w:t>
+      </w:r>
+      <w:proofErr w:type="spellStart"/>
+      <w:r>
+        <w:rPr>
+          <w:rFonts w:ascii="Verdana" w:eastAsia="Times New Roman" w:hAnsi="Verdana" w:cs="Times New Roman"/>
+          <w:color w:val="000000"/>
+          <w:sz w:val="18"/>
+          <w:szCs w:val="18"/>
+          <w:lang w:val="en-US" w:eastAsia="fi-FI"/>
+        </w:rPr>
+        <w:t>size_t</w:t>
+      </w:r>
+      <w:proofErr w:type="spellEnd"/>
+      <w:r>
+        <w:rPr>
+          <w:rFonts w:ascii="Verdana" w:eastAsia="Times New Roman" w:hAnsi="Verdana" w:cs="Times New Roman"/>
+          <w:color w:val="000000"/>
+          <w:sz w:val="18"/>
+          <w:szCs w:val="18"/>
+          <w:lang w:val="en-US" w:eastAsia="fi-FI"/>
+        </w:rPr>
+        <w:t xml:space="preserve">, </w:t>
+      </w:r>
+      <w:proofErr w:type="spellStart"/>
+      <w:r>
+        <w:rPr>
+          <w:rFonts w:ascii="Verdana" w:eastAsia="Times New Roman" w:hAnsi="Verdana" w:cs="Times New Roman"/>
+          <w:color w:val="000000"/>
+          <w:sz w:val="18"/>
+          <w:szCs w:val="18"/>
+          <w:lang w:val="en-US" w:eastAsia="fi-FI"/>
+        </w:rPr>
+        <w:t>const</w:t>
+      </w:r>
+      <w:proofErr w:type="spellEnd"/>
+      <w:r>
+        <w:rPr>
+          <w:rFonts w:ascii="Verdana" w:eastAsia="Times New Roman" w:hAnsi="Verdana" w:cs="Times New Roman"/>
+          <w:color w:val="000000"/>
+          <w:sz w:val="18"/>
+          <w:szCs w:val="18"/>
+          <w:lang w:val="en-US" w:eastAsia="fi-FI"/>
+        </w:rPr>
+        <w:t xml:space="preserve"> </w:t>
+      </w:r>
+      <w:proofErr w:type="spellStart"/>
+      <w:r>
+        <w:rPr>
+          <w:rFonts w:ascii="Verdana" w:eastAsia="Times New Roman" w:hAnsi="Verdana" w:cs="Times New Roman"/>
+          <w:color w:val="000000"/>
+          <w:sz w:val="18"/>
+          <w:szCs w:val="18"/>
+          <w:lang w:val="en-US" w:eastAsia="fi-FI"/>
+        </w:rPr>
+        <w:t>std</w:t>
+      </w:r>
+      <w:proofErr w:type="spellEnd"/>
+      <w:r>
+        <w:rPr>
+          <w:rFonts w:ascii="Verdana" w:eastAsia="Times New Roman" w:hAnsi="Verdana" w:cs="Times New Roman"/>
+          <w:color w:val="000000"/>
+          <w:sz w:val="18"/>
+          <w:szCs w:val="18"/>
+          <w:lang w:val="en-US" w:eastAsia="fi-FI"/>
+        </w:rPr>
+        <w:t xml:space="preserve">:: </w:t>
+      </w:r>
+      <w:proofErr w:type="spellStart"/>
+      <w:r>
+        <w:rPr>
+          <w:rFonts w:ascii="Verdana" w:eastAsia="Times New Roman" w:hAnsi="Verdana" w:cs="Times New Roman"/>
+          <w:color w:val="000000"/>
+          <w:sz w:val="18"/>
+          <w:szCs w:val="18"/>
+          <w:lang w:val="en-US" w:eastAsia="fi-FI"/>
+        </w:rPr>
+        <w:t>nothrow_t</w:t>
+      </w:r>
+      <w:proofErr w:type="spellEnd"/>
+      <w:r>
+        <w:rPr>
+          <w:rFonts w:ascii="Verdana" w:eastAsia="Times New Roman" w:hAnsi="Verdana" w:cs="Times New Roman"/>
+          <w:color w:val="000000"/>
+          <w:sz w:val="18"/>
+          <w:szCs w:val="18"/>
+          <w:lang w:val="en-US" w:eastAsia="fi-FI"/>
+        </w:rPr>
+        <w:t xml:space="preserve"> &amp;)</w:t>
       </w:r>
     </w:p>
     <w:p>
@@ -1642,7 +3771,95 @@
           <w:szCs w:val="18"/>
           <w:lang w:val="en-US" w:eastAsia="fi-FI"/>
         </w:rPr>
-        <w:t>operator new [] (size_t, const std:: nothrow_t &amp;)</w:t>
+        <w:t>operator new [] (</w:t>
+      </w:r>
+      <w:proofErr w:type="spellStart"/>
+      <w:r>
+        <w:rPr>
+          <w:rFonts w:ascii="Verdana" w:eastAsia="Times New Roman" w:hAnsi="Verdana" w:cs="Times New Roman"/>
+          <w:color w:val="000000"/>
+          <w:sz w:val="18"/>
+          <w:szCs w:val="18"/>
+          <w:lang w:val="en-US" w:eastAsia="fi-FI"/>
+        </w:rPr>
+        <w:t>size_t</w:t>
+      </w:r>
+      <w:proofErr w:type="spellEnd"/>
+      <w:r>
+        <w:rPr>
+          <w:rFonts w:ascii="Verdana" w:eastAsia="Times New Roman" w:hAnsi="Verdana" w:cs="Times New Roman"/>
+          <w:color w:val="000000"/>
+          <w:sz w:val="18"/>
+          <w:szCs w:val="18"/>
+          <w:lang w:val="en-US" w:eastAsia="fi-FI"/>
+        </w:rPr>
+        <w:t xml:space="preserve">, </w:t>
+      </w:r>
+      <w:proofErr w:type="spellStart"/>
+      <w:r>
+        <w:rPr>
+          <w:rFonts w:ascii="Verdana" w:eastAsia="Times New Roman" w:hAnsi="Verdana" w:cs="Times New Roman"/>
+          <w:color w:val="000000"/>
+          <w:sz w:val="18"/>
+          <w:szCs w:val="18"/>
+          <w:lang w:val="en-US" w:eastAsia="fi-FI"/>
+        </w:rPr>
+        <w:t>const</w:t>
+      </w:r>
+      <w:proofErr w:type="spellEnd"/>
+      <w:r>
+        <w:rPr>
+          <w:rFonts w:ascii="Verdana" w:eastAsia="Times New Roman" w:hAnsi="Verdana" w:cs="Times New Roman"/>
+          <w:color w:val="000000"/>
+          <w:sz w:val="18"/>
+          <w:szCs w:val="18"/>
+          <w:lang w:val="en-US" w:eastAsia="fi-FI"/>
+        </w:rPr>
+        <w:t xml:space="preserve"> </w:t>
+      </w:r>
+      <w:proofErr w:type="spellStart"/>
+      <w:r>
+        <w:rPr>
+          <w:rFonts w:ascii="Verdana" w:eastAsia="Times New Roman" w:hAnsi="Verdana" w:cs="Times New Roman"/>
+          <w:color w:val="000000"/>
+          <w:sz w:val="18"/>
+          <w:szCs w:val="18"/>
+          <w:lang w:val="en-US" w:eastAsia="fi-FI"/>
+        </w:rPr>
+        <w:t>std</w:t>
+      </w:r>
+      <w:proofErr w:type="spellEnd"/>
+      <w:r>
+        <w:rPr>
+          <w:rFonts w:ascii="Verdana" w:eastAsia="Times New Roman" w:hAnsi="Verdana" w:cs="Times New Roman"/>
+          <w:color w:val="000000"/>
+          <w:sz w:val="18"/>
+          <w:szCs w:val="18"/>
+          <w:lang w:val="en-US" w:eastAsia="fi-FI"/>
+        </w:rPr>
+        <w:t xml:space="preserve">:: </w:t>
+      </w:r>
+      <w:proofErr w:type="spellStart"/>
+      <w:r>
+        <w:rPr>
+          <w:rFonts w:ascii="Verdana" w:eastAsia="Times New Roman" w:hAnsi="Verdana" w:cs="Times New Roman"/>
+          <w:color w:val="000000"/>
+          <w:sz w:val="18"/>
+          <w:szCs w:val="18"/>
+          <w:lang w:val="en-US" w:eastAsia="fi-FI"/>
+        </w:rPr>
+        <w:t>nothrow_t</w:t>
+      </w:r>
+      <w:proofErr w:type="spellEnd"/>
+      <w:r>
+        <w:rPr>
+          <w:rFonts w:ascii="Verdana" w:eastAsia="Times New Roman" w:hAnsi="Verdana" w:cs="Times New Roman"/>
+          <w:color w:val="000000"/>
+          <w:sz w:val="18"/>
+          <w:szCs w:val="18"/>
+          <w:lang w:val="en-US" w:eastAsia="fi-FI"/>
+        </w:rPr>
+        <w:t xml:space="preserve"> &amp;)</w:t>
       </w:r>
     </w:p>
     <w:p>
@@ -1660,6 +3877,7 @@
           <w:lang w:eastAsia="fi-FI"/>
         </w:rPr>
       </w:pPr>
+      <w:proofErr w:type="spellStart"/>
       <w:r>
         <w:rPr>
           <w:rFonts w:ascii="Verdana" w:eastAsia="Times New Roman" w:hAnsi="Verdana" w:cs="Times New Roman"/>
@@ -1668,7 +3886,62 @@
           <w:szCs w:val="18"/>
           <w:lang w:eastAsia="fi-FI"/>
         </w:rPr>
-        <w:t>operator delete (void *)</w:t>
+        <w:t>operator</w:t>
+      </w:r>
+      <w:proofErr w:type="spellEnd"/>
+      <w:r>
+        <w:rPr>
+          <w:rFonts w:ascii="Verdana" w:eastAsia="Times New Roman" w:hAnsi="Verdana" w:cs="Times New Roman"/>
+          <w:color w:val="000000"/>
+          <w:sz w:val="18"/>
+          <w:szCs w:val="18"/>
+          <w:lang w:eastAsia="fi-FI"/>
+        </w:rPr>
+        <w:t xml:space="preserve"> </w:t>
+      </w:r>
+      <w:proofErr w:type="spellStart"/>
+      <w:r>
+        <w:rPr>
+          <w:rFonts w:ascii="Verdana" w:eastAsia="Times New Roman" w:hAnsi="Verdana" w:cs="Times New Roman"/>
+          <w:color w:val="000000"/>
+          <w:sz w:val="18"/>
+          <w:szCs w:val="18"/>
+          <w:lang w:eastAsia="fi-FI"/>
+        </w:rPr>
+        <w:t>delete</w:t>
+      </w:r>
+      <w:proofErr w:type="spellEnd"/>
+      <w:r>
+        <w:rPr>
+          <w:rFonts w:ascii="Verdana" w:eastAsia="Times New Roman" w:hAnsi="Verdana" w:cs="Times New Roman"/>
+          <w:color w:val="000000"/>
+          <w:sz w:val="18"/>
+          <w:szCs w:val="18"/>
+          <w:lang w:eastAsia="fi-FI"/>
+        </w:rPr>
+        <w:t xml:space="preserve"> (</w:t>
+      </w:r>
+      <w:proofErr w:type="spellStart"/>
+      <w:r>
+        <w:rPr>
+          <w:rFonts w:ascii="Verdana" w:eastAsia="Times New Roman" w:hAnsi="Verdana" w:cs="Times New Roman"/>
+          <w:color w:val="000000"/>
+          <w:sz w:val="18"/>
+          <w:szCs w:val="18"/>
+          <w:lang w:eastAsia="fi-FI"/>
+        </w:rPr>
+        <w:t>void</w:t>
+      </w:r>
+      <w:proofErr w:type="spellEnd"/>
+      <w:r>
+        <w:rPr>
+          <w:rFonts w:ascii="Verdana" w:eastAsia="Times New Roman" w:hAnsi="Verdana" w:cs="Times New Roman"/>
+          <w:color w:val="000000"/>
+          <w:sz w:val="18"/>
+          <w:szCs w:val="18"/>
+          <w:lang w:eastAsia="fi-FI"/>
+        </w:rPr>
+        <w:t xml:space="preserve"> *)</w:t>
       </w:r>
     </w:p>
     <w:p>
@@ -1686,6 +3959,7 @@
           <w:lang w:eastAsia="fi-FI"/>
         </w:rPr>
       </w:pPr>
+      <w:proofErr w:type="spellStart"/>
       <w:r>
         <w:rPr>
           <w:rFonts w:ascii="Verdana" w:eastAsia="Times New Roman" w:hAnsi="Verdana" w:cs="Times New Roman"/>
@@ -1694,7 +3968,62 @@
           <w:szCs w:val="18"/>
           <w:lang w:eastAsia="fi-FI"/>
         </w:rPr>
-        <w:t>operator delete [] (void *)</w:t>
+        <w:t>operator</w:t>
+      </w:r>
+      <w:proofErr w:type="spellEnd"/>
+      <w:r>
+        <w:rPr>
+          <w:rFonts w:ascii="Verdana" w:eastAsia="Times New Roman" w:hAnsi="Verdana" w:cs="Times New Roman"/>
+          <w:color w:val="000000"/>
+          <w:sz w:val="18"/>
+          <w:szCs w:val="18"/>
+          <w:lang w:eastAsia="fi-FI"/>
+        </w:rPr>
+        <w:t xml:space="preserve"> </w:t>
+      </w:r>
+      <w:proofErr w:type="spellStart"/>
+      <w:r>
+        <w:rPr>
+          <w:rFonts w:ascii="Verdana" w:eastAsia="Times New Roman" w:hAnsi="Verdana" w:cs="Times New Roman"/>
+          <w:color w:val="000000"/>
+          <w:sz w:val="18"/>
+          <w:szCs w:val="18"/>
+          <w:lang w:eastAsia="fi-FI"/>
+        </w:rPr>
+        <w:t>delete</w:t>
+      </w:r>
+      <w:proofErr w:type="spellEnd"/>
+      <w:r>
+        <w:rPr>
+          <w:rFonts w:ascii="Verdana" w:eastAsia="Times New Roman" w:hAnsi="Verdana" w:cs="Times New Roman"/>
+          <w:color w:val="000000"/>
+          <w:sz w:val="18"/>
+          <w:szCs w:val="18"/>
+          <w:lang w:eastAsia="fi-FI"/>
+        </w:rPr>
+        <w:t xml:space="preserve"> [] (</w:t>
+      </w:r>
+      <w:proofErr w:type="spellStart"/>
+      <w:r>
+        <w:rPr>
+          <w:rFonts w:ascii="Verdana" w:eastAsia="Times New Roman" w:hAnsi="Verdana" w:cs="Times New Roman"/>
+          <w:color w:val="000000"/>
+          <w:sz w:val="18"/>
+          <w:szCs w:val="18"/>
+          <w:lang w:eastAsia="fi-FI"/>
+        </w:rPr>
+        <w:t>void</w:t>
+      </w:r>
+      <w:proofErr w:type="spellEnd"/>
+      <w:r>
+        <w:rPr>
+          <w:rFonts w:ascii="Verdana" w:eastAsia="Times New Roman" w:hAnsi="Verdana" w:cs="Times New Roman"/>
+          <w:color w:val="000000"/>
+          <w:sz w:val="18"/>
+          <w:szCs w:val="18"/>
+          <w:lang w:eastAsia="fi-FI"/>
+        </w:rPr>
+        <w:t xml:space="preserve"> *)</w:t>
       </w:r>
     </w:p>
     <w:p>
@@ -1720,7 +4049,51 @@
           <w:szCs w:val="18"/>
           <w:lang w:val="en-US" w:eastAsia="fi-FI"/>
         </w:rPr>
-        <w:t>operator delete (void *, const char *, int)</w:t>
+        <w:t xml:space="preserve">operator delete (void *, </w:t>
+      </w:r>
+      <w:proofErr w:type="spellStart"/>
+      <w:r>
+        <w:rPr>
+          <w:rFonts w:ascii="Verdana" w:eastAsia="Times New Roman" w:hAnsi="Verdana" w:cs="Times New Roman"/>
+          <w:color w:val="000000"/>
+          <w:sz w:val="18"/>
+          <w:szCs w:val="18"/>
+          <w:lang w:val="en-US" w:eastAsia="fi-FI"/>
+        </w:rPr>
+        <w:t>const</w:t>
+      </w:r>
+      <w:proofErr w:type="spellEnd"/>
+      <w:r>
+        <w:rPr>
+          <w:rFonts w:ascii="Verdana" w:eastAsia="Times New Roman" w:hAnsi="Verdana" w:cs="Times New Roman"/>
+          <w:color w:val="000000"/>
+          <w:sz w:val="18"/>
+          <w:szCs w:val="18"/>
+          <w:lang w:val="en-US" w:eastAsia="fi-FI"/>
+        </w:rPr>
+        <w:t xml:space="preserve"> char *, </w:t>
+      </w:r>
+      <w:proofErr w:type="spellStart"/>
+      <w:r>
+        <w:rPr>
+          <w:rFonts w:ascii="Verdana" w:eastAsia="Times New Roman" w:hAnsi="Verdana" w:cs="Times New Roman"/>
+          <w:color w:val="000000"/>
+          <w:sz w:val="18"/>
+          <w:szCs w:val="18"/>
+          <w:lang w:val="en-US" w:eastAsia="fi-FI"/>
+        </w:rPr>
+        <w:t>int</w:t>
+      </w:r>
+      <w:proofErr w:type="spellEnd"/>
+      <w:r>
+        <w:rPr>
+          <w:rFonts w:ascii="Verdana" w:eastAsia="Times New Roman" w:hAnsi="Verdana" w:cs="Times New Roman"/>
+          <w:color w:val="000000"/>
+          <w:sz w:val="18"/>
+          <w:szCs w:val="18"/>
+          <w:lang w:val="en-US" w:eastAsia="fi-FI"/>
+        </w:rPr>
+        <w:t>)</w:t>
       </w:r>
     </w:p>
     <w:p>
@@ -1746,7 +4119,51 @@
           <w:szCs w:val="18"/>
           <w:lang w:val="en-US" w:eastAsia="fi-FI"/>
         </w:rPr>
-        <w:t>operator delete [] (void *, const char *, int)</w:t>
+        <w:t xml:space="preserve">operator delete [] (void *, </w:t>
+      </w:r>
+      <w:proofErr w:type="spellStart"/>
+      <w:r>
+        <w:rPr>
+          <w:rFonts w:ascii="Verdana" w:eastAsia="Times New Roman" w:hAnsi="Verdana" w:cs="Times New Roman"/>
+          <w:color w:val="000000"/>
+          <w:sz w:val="18"/>
+          <w:szCs w:val="18"/>
+          <w:lang w:val="en-US" w:eastAsia="fi-FI"/>
+        </w:rPr>
+        <w:t>const</w:t>
+      </w:r>
+      <w:proofErr w:type="spellEnd"/>
+      <w:r>
+        <w:rPr>
+          <w:rFonts w:ascii="Verdana" w:eastAsia="Times New Roman" w:hAnsi="Verdana" w:cs="Times New Roman"/>
+          <w:color w:val="000000"/>
+          <w:sz w:val="18"/>
+          <w:szCs w:val="18"/>
+          <w:lang w:val="en-US" w:eastAsia="fi-FI"/>
+        </w:rPr>
+        <w:t xml:space="preserve"> char *, </w:t>
+      </w:r>
+      <w:proofErr w:type="spellStart"/>
+      <w:r>
+        <w:rPr>
+          <w:rFonts w:ascii="Verdana" w:eastAsia="Times New Roman" w:hAnsi="Verdana" w:cs="Times New Roman"/>
+          <w:color w:val="000000"/>
+          <w:sz w:val="18"/>
+          <w:szCs w:val="18"/>
+          <w:lang w:val="en-US" w:eastAsia="fi-FI"/>
+        </w:rPr>
+        <w:t>int</w:t>
+      </w:r>
+      <w:proofErr w:type="spellEnd"/>
+      <w:r>
+        <w:rPr>
+          <w:rFonts w:ascii="Verdana" w:eastAsia="Times New Roman" w:hAnsi="Verdana" w:cs="Times New Roman"/>
+          <w:color w:val="000000"/>
+          <w:sz w:val="18"/>
+          <w:szCs w:val="18"/>
+          <w:lang w:val="en-US" w:eastAsia="fi-FI"/>
+        </w:rPr>
+        <w:t>)</w:t>
       </w:r>
     </w:p>
     <w:p>
@@ -1772,7 +4189,73 @@
           <w:szCs w:val="18"/>
           <w:lang w:val="en-US" w:eastAsia="fi-FI"/>
         </w:rPr>
-        <w:t>operator delete (void *, const std:: nothrow_t &amp;)</w:t>
+        <w:t xml:space="preserve">operator delete (void *, </w:t>
+      </w:r>
+      <w:proofErr w:type="spellStart"/>
+      <w:r>
+        <w:rPr>
+          <w:rFonts w:ascii="Verdana" w:eastAsia="Times New Roman" w:hAnsi="Verdana" w:cs="Times New Roman"/>
+          <w:color w:val="000000"/>
+          <w:sz w:val="18"/>
+          <w:szCs w:val="18"/>
+          <w:lang w:val="en-US" w:eastAsia="fi-FI"/>
+        </w:rPr>
+        <w:t>const</w:t>
+      </w:r>
+      <w:proofErr w:type="spellEnd"/>
+      <w:r>
+        <w:rPr>
+          <w:rFonts w:ascii="Verdana" w:eastAsia="Times New Roman" w:hAnsi="Verdana" w:cs="Times New Roman"/>
+          <w:color w:val="000000"/>
+          <w:sz w:val="18"/>
+          <w:szCs w:val="18"/>
+          <w:lang w:val="en-US" w:eastAsia="fi-FI"/>
+        </w:rPr>
+        <w:t xml:space="preserve"> </w:t>
+      </w:r>
+      <w:proofErr w:type="spellStart"/>
+      <w:r>
+        <w:rPr>
+          <w:rFonts w:ascii="Verdana" w:eastAsia="Times New Roman" w:hAnsi="Verdana" w:cs="Times New Roman"/>
+          <w:color w:val="000000"/>
+          <w:sz w:val="18"/>
+          <w:szCs w:val="18"/>
+          <w:lang w:val="en-US" w:eastAsia="fi-FI"/>
+        </w:rPr>
+        <w:t>std</w:t>
+      </w:r>
+      <w:proofErr w:type="spellEnd"/>
+      <w:r>
+        <w:rPr>
+          <w:rFonts w:ascii="Verdana" w:eastAsia="Times New Roman" w:hAnsi="Verdana" w:cs="Times New Roman"/>
+          <w:color w:val="000000"/>
+          <w:sz w:val="18"/>
+          <w:szCs w:val="18"/>
+          <w:lang w:val="en-US" w:eastAsia="fi-FI"/>
+        </w:rPr>
+        <w:t xml:space="preserve">:: </w:t>
+      </w:r>
+      <w:proofErr w:type="spellStart"/>
+      <w:r>
+        <w:rPr>
+          <w:rFonts w:ascii="Verdana" w:eastAsia="Times New Roman" w:hAnsi="Verdana" w:cs="Times New Roman"/>
+          <w:color w:val="000000"/>
+          <w:sz w:val="18"/>
+          <w:szCs w:val="18"/>
+          <w:lang w:val="en-US" w:eastAsia="fi-FI"/>
+        </w:rPr>
+        <w:t>nothrow_t</w:t>
+      </w:r>
+      <w:proofErr w:type="spellEnd"/>
+      <w:r>
+        <w:rPr>
+          <w:rFonts w:ascii="Verdana" w:eastAsia="Times New Roman" w:hAnsi="Verdana" w:cs="Times New Roman"/>
+          <w:color w:val="000000"/>
+          <w:sz w:val="18"/>
+          <w:szCs w:val="18"/>
+          <w:lang w:val="en-US" w:eastAsia="fi-FI"/>
+        </w:rPr>
+        <w:t xml:space="preserve"> &amp;)</w:t>
       </w:r>
     </w:p>
     <w:p>
@@ -1798,7 +4281,73 @@
           <w:szCs w:val="18"/>
           <w:lang w:val="en-US" w:eastAsia="fi-FI"/>
         </w:rPr>
-        <w:t>operator delete [] (void *, const std:: nothrow_t &amp;)</w:t>
+        <w:t xml:space="preserve">operator delete [] (void *, </w:t>
+      </w:r>
+      <w:proofErr w:type="spellStart"/>
+      <w:r>
+        <w:rPr>
+          <w:rFonts w:ascii="Verdana" w:eastAsia="Times New Roman" w:hAnsi="Verdana" w:cs="Times New Roman"/>
+          <w:color w:val="000000"/>
+          <w:sz w:val="18"/>
+          <w:szCs w:val="18"/>
+          <w:lang w:val="en-US" w:eastAsia="fi-FI"/>
+        </w:rPr>
+        <w:t>const</w:t>
+      </w:r>
+      <w:proofErr w:type="spellEnd"/>
+      <w:r>
+        <w:rPr>
+          <w:rFonts w:ascii="Verdana" w:eastAsia="Times New Roman" w:hAnsi="Verdana" w:cs="Times New Roman"/>
+          <w:color w:val="000000"/>
+          <w:sz w:val="18"/>
+          <w:szCs w:val="18"/>
+          <w:lang w:val="en-US" w:eastAsia="fi-FI"/>
+        </w:rPr>
+        <w:t xml:space="preserve"> </w:t>
+      </w:r>
+      <w:proofErr w:type="spellStart"/>
+      <w:r>
+        <w:rPr>
+          <w:rFonts w:ascii="Verdana" w:eastAsia="Times New Roman" w:hAnsi="Verdana" w:cs="Times New Roman"/>
+          <w:color w:val="000000"/>
+          <w:sz w:val="18"/>
+          <w:szCs w:val="18"/>
+          <w:lang w:val="en-US" w:eastAsia="fi-FI"/>
+        </w:rPr>
+        <w:t>std</w:t>
+      </w:r>
+      <w:proofErr w:type="spellEnd"/>
+      <w:r>
+        <w:rPr>
+          <w:rFonts w:ascii="Verdana" w:eastAsia="Times New Roman" w:hAnsi="Verdana" w:cs="Times New Roman"/>
+          <w:color w:val="000000"/>
+          <w:sz w:val="18"/>
+          <w:szCs w:val="18"/>
+          <w:lang w:val="en-US" w:eastAsia="fi-FI"/>
+        </w:rPr>
+        <w:t xml:space="preserve">:: </w:t>
+      </w:r>
+      <w:proofErr w:type="spellStart"/>
+      <w:r>
+        <w:rPr>
+          <w:rFonts w:ascii="Verdana" w:eastAsia="Times New Roman" w:hAnsi="Verdana" w:cs="Times New Roman"/>
+          <w:color w:val="000000"/>
+          <w:sz w:val="18"/>
+          <w:szCs w:val="18"/>
+          <w:lang w:val="en-US" w:eastAsia="fi-FI"/>
+        </w:rPr>
+        <w:t>nothrow_t</w:t>
+      </w:r>
+      <w:proofErr w:type="spellEnd"/>
+      <w:r>
+        <w:rPr>
+          <w:rFonts w:ascii="Verdana" w:eastAsia="Times New Roman" w:hAnsi="Verdana" w:cs="Times New Roman"/>
+          <w:color w:val="000000"/>
+          <w:sz w:val="18"/>
+          <w:szCs w:val="18"/>
+          <w:lang w:val="en-US" w:eastAsia="fi-FI"/>
+        </w:rPr>
+        <w:t xml:space="preserve"> &amp;)</w:t>
       </w:r>
     </w:p>
     <w:p>
@@ -1813,6 +4362,7 @@
           <w:lang w:eastAsia="fi-FI"/>
         </w:rPr>
       </w:pPr>
+      <w:proofErr w:type="spellStart"/>
       <w:r>
         <w:rPr>
           <w:rFonts w:ascii="Verdana" w:eastAsia="Times New Roman" w:hAnsi="Verdana" w:cs="Times New Roman"/>
@@ -1821,7 +4371,62 @@
           <w:szCs w:val="18"/>
           <w:lang w:eastAsia="fi-FI"/>
         </w:rPr>
-        <w:t>Function provided by:</w:t>
+        <w:t>Function</w:t>
+      </w:r>
+      <w:proofErr w:type="spellEnd"/>
+      <w:r>
+        <w:rPr>
+          <w:rFonts w:ascii="Verdana" w:eastAsia="Times New Roman" w:hAnsi="Verdana" w:cs="Times New Roman"/>
+          <w:color w:val="000000"/>
+          <w:sz w:val="18"/>
+          <w:szCs w:val="18"/>
+          <w:lang w:eastAsia="fi-FI"/>
+        </w:rPr>
+        <w:t xml:space="preserve"> </w:t>
+      </w:r>
+      <w:proofErr w:type="spellStart"/>
+      <w:r>
+        <w:rPr>
+          <w:rFonts w:ascii="Verdana" w:eastAsia="Times New Roman" w:hAnsi="Verdana" w:cs="Times New Roman"/>
+          <w:color w:val="000000"/>
+          <w:sz w:val="18"/>
+          <w:szCs w:val="18"/>
+          <w:lang w:eastAsia="fi-FI"/>
+        </w:rPr>
+        <w:t>provided</w:t>
+      </w:r>
+      <w:proofErr w:type="spellEnd"/>
+      <w:r>
+        <w:rPr>
+          <w:rFonts w:ascii="Verdana" w:eastAsia="Times New Roman" w:hAnsi="Verdana" w:cs="Times New Roman"/>
+          <w:color w:val="000000"/>
+          <w:sz w:val="18"/>
+          <w:szCs w:val="18"/>
+          <w:lang w:eastAsia="fi-FI"/>
+        </w:rPr>
+        <w:t xml:space="preserve"> </w:t>
+      </w:r>
+      <w:proofErr w:type="spellStart"/>
+      <w:r>
+        <w:rPr>
+          <w:rFonts w:ascii="Verdana" w:eastAsia="Times New Roman" w:hAnsi="Verdana" w:cs="Times New Roman"/>
+          <w:color w:val="000000"/>
+          <w:sz w:val="18"/>
+          <w:szCs w:val="18"/>
+          <w:lang w:eastAsia="fi-FI"/>
+        </w:rPr>
+        <w:t>by</w:t>
+      </w:r>
+      <w:proofErr w:type="spellEnd"/>
+      <w:r>
+        <w:rPr>
+          <w:rFonts w:ascii="Verdana" w:eastAsia="Times New Roman" w:hAnsi="Verdana" w:cs="Times New Roman"/>
+          <w:color w:val="000000"/>
+          <w:sz w:val="18"/>
+          <w:szCs w:val="18"/>
+          <w:lang w:eastAsia="fi-FI"/>
+        </w:rPr>
+        <w:t>:</w:t>
       </w:r>
     </w:p>
     <w:p>
@@ -1839,15 +4444,27 @@
           <w:lang w:val="en-US" w:eastAsia="fi-FI"/>
         </w:rPr>
       </w:pPr>
-      <w:r>
-        <w:rPr>
-          <w:rFonts w:ascii="Verdana" w:eastAsia="Times New Roman" w:hAnsi="Verdana" w:cs="Times New Roman"/>
-          <w:color w:val="000000"/>
-          <w:sz w:val="18"/>
-          <w:szCs w:val="18"/>
-          <w:lang w:val="en-US" w:eastAsia="fi-FI"/>
-        </w:rPr>
-        <w:t>check_leaks () </w:t>
+      <w:proofErr w:type="spellStart"/>
+      <w:r>
+        <w:rPr>
+          <w:rFonts w:ascii="Verdana" w:eastAsia="Times New Roman" w:hAnsi="Verdana" w:cs="Times New Roman"/>
+          <w:color w:val="000000"/>
+          <w:sz w:val="18"/>
+          <w:szCs w:val="18"/>
+          <w:lang w:val="en-US" w:eastAsia="fi-FI"/>
+        </w:rPr>
+        <w:t>check_leaks</w:t>
+      </w:r>
+      <w:proofErr w:type="spellEnd"/>
+      <w:r>
+        <w:rPr>
+          <w:rFonts w:ascii="Verdana" w:eastAsia="Times New Roman" w:hAnsi="Verdana" w:cs="Times New Roman"/>
+          <w:color w:val="000000"/>
+          <w:sz w:val="18"/>
+          <w:szCs w:val="18"/>
+          <w:lang w:val="en-US" w:eastAsia="fi-FI"/>
+        </w:rPr>
+        <w:t xml:space="preserve"> () </w:t>
       </w:r>
       <w:r>
         <w:rPr>
@@ -1873,6 +4490,7 @@
           <w:lang w:eastAsia="fi-FI"/>
         </w:rPr>
       </w:pPr>
+      <w:proofErr w:type="spellStart"/>
       <w:r>
         <w:rPr>
           <w:rFonts w:ascii="Verdana" w:eastAsia="Times New Roman" w:hAnsi="Verdana" w:cs="Times New Roman"/>
@@ -1881,8 +4499,75 @@
           <w:szCs w:val="18"/>
           <w:lang w:eastAsia="fi-FI"/>
         </w:rPr>
-        <w:t>Provided by global variables</w:t>
-      </w:r>
+        <w:t>Provided</w:t>
+      </w:r>
+      <w:proofErr w:type="spellEnd"/>
+      <w:r>
+        <w:rPr>
+          <w:rFonts w:ascii="Verdana" w:eastAsia="Times New Roman" w:hAnsi="Verdana" w:cs="Times New Roman"/>
+          <w:color w:val="000000"/>
+          <w:sz w:val="18"/>
+          <w:szCs w:val="18"/>
+          <w:lang w:eastAsia="fi-FI"/>
+        </w:rPr>
+        <w:t xml:space="preserve"> </w:t>
+      </w:r>
+      <w:proofErr w:type="spellStart"/>
+      <w:r>
+        <w:rPr>
+          <w:rFonts w:ascii="Verdana" w:eastAsia="Times New Roman" w:hAnsi="Verdana" w:cs="Times New Roman"/>
+          <w:color w:val="000000"/>
+          <w:sz w:val="18"/>
+          <w:szCs w:val="18"/>
+          <w:lang w:eastAsia="fi-FI"/>
+        </w:rPr>
+        <w:t>by</w:t>
+      </w:r>
+      <w:proofErr w:type="spellEnd"/>
+      <w:r>
+        <w:rPr>
+          <w:rFonts w:ascii="Verdana" w:eastAsia="Times New Roman" w:hAnsi="Verdana" w:cs="Times New Roman"/>
+          <w:color w:val="000000"/>
+          <w:sz w:val="18"/>
+          <w:szCs w:val="18"/>
+          <w:lang w:eastAsia="fi-FI"/>
+        </w:rPr>
+        <w:t xml:space="preserve"> </w:t>
+      </w:r>
+      <w:proofErr w:type="spellStart"/>
+      <w:r>
+        <w:rPr>
+          <w:rFonts w:ascii="Verdana" w:eastAsia="Times New Roman" w:hAnsi="Verdana" w:cs="Times New Roman"/>
+          <w:color w:val="000000"/>
+          <w:sz w:val="18"/>
+          <w:szCs w:val="18"/>
+          <w:lang w:eastAsia="fi-FI"/>
+        </w:rPr>
+        <w:t>global</w:t>
+      </w:r>
+      <w:proofErr w:type="spellEnd"/>
+      <w:r>
+        <w:rPr>
+          <w:rFonts w:ascii="Verdana" w:eastAsia="Times New Roman" w:hAnsi="Verdana" w:cs="Times New Roman"/>
+          <w:color w:val="000000"/>
+          <w:sz w:val="18"/>
+          <w:szCs w:val="18"/>
+          <w:lang w:eastAsia="fi-FI"/>
+        </w:rPr>
+        <w:t xml:space="preserve"> </w:t>
+      </w:r>
+      <w:proofErr w:type="spellStart"/>
+      <w:r>
+        <w:rPr>
+          <w:rFonts w:ascii="Verdana" w:eastAsia="Times New Roman" w:hAnsi="Verdana" w:cs="Times New Roman"/>
+          <w:color w:val="000000"/>
+          <w:sz w:val="18"/>
+          <w:szCs w:val="18"/>
+          <w:lang w:eastAsia="fi-FI"/>
+        </w:rPr>
+        <w:t>variables</w:t>
+      </w:r>
+      <w:proofErr w:type="spellEnd"/>
     </w:p>
     <w:p>
       <w:pPr>
@@ -1899,15 +4584,27 @@
           <w:lang w:val="en-US" w:eastAsia="fi-FI"/>
         </w:rPr>
       </w:pPr>
-      <w:r>
-        <w:rPr>
-          <w:rFonts w:ascii="Verdana" w:eastAsia="Times New Roman" w:hAnsi="Verdana" w:cs="Times New Roman"/>
-          <w:color w:val="000000"/>
-          <w:sz w:val="18"/>
-          <w:szCs w:val="18"/>
-          <w:lang w:val="en-US" w:eastAsia="fi-FI"/>
-        </w:rPr>
-        <w:t>new_verbose_flag </w:t>
+      <w:proofErr w:type="spellStart"/>
+      <w:r>
+        <w:rPr>
+          <w:rFonts w:ascii="Verdana" w:eastAsia="Times New Roman" w:hAnsi="Verdana" w:cs="Times New Roman"/>
+          <w:color w:val="000000"/>
+          <w:sz w:val="18"/>
+          <w:szCs w:val="18"/>
+          <w:lang w:val="en-US" w:eastAsia="fi-FI"/>
+        </w:rPr>
+        <w:t>new_verbose_flag</w:t>
+      </w:r>
+      <w:proofErr w:type="spellEnd"/>
+      <w:r>
+        <w:rPr>
+          <w:rFonts w:ascii="Verdana" w:eastAsia="Times New Roman" w:hAnsi="Verdana" w:cs="Times New Roman"/>
+          <w:color w:val="000000"/>
+          <w:sz w:val="18"/>
+          <w:szCs w:val="18"/>
+          <w:lang w:val="en-US" w:eastAsia="fi-FI"/>
+        </w:rPr>
+        <w:t> </w:t>
       </w:r>
       <w:r>
         <w:rPr>
@@ -1936,15 +4633,27 @@
           <w:lang w:val="en-US" w:eastAsia="fi-FI"/>
         </w:rPr>
       </w:pPr>
-      <w:r>
-        <w:rPr>
-          <w:rFonts w:ascii="Verdana" w:eastAsia="Times New Roman" w:hAnsi="Verdana" w:cs="Times New Roman"/>
-          <w:color w:val="000000"/>
-          <w:sz w:val="18"/>
-          <w:szCs w:val="18"/>
-          <w:lang w:val="en-US" w:eastAsia="fi-FI"/>
-        </w:rPr>
-        <w:t>new_autocheck_flag </w:t>
+      <w:proofErr w:type="spellStart"/>
+      <w:r>
+        <w:rPr>
+          <w:rFonts w:ascii="Verdana" w:eastAsia="Times New Roman" w:hAnsi="Verdana" w:cs="Times New Roman"/>
+          <w:color w:val="000000"/>
+          <w:sz w:val="18"/>
+          <w:szCs w:val="18"/>
+          <w:lang w:val="en-US" w:eastAsia="fi-FI"/>
+        </w:rPr>
+        <w:t>new_autocheck_flag</w:t>
+      </w:r>
+      <w:proofErr w:type="spellEnd"/>
+      <w:r>
+        <w:rPr>
+          <w:rFonts w:ascii="Verdana" w:eastAsia="Times New Roman" w:hAnsi="Verdana" w:cs="Times New Roman"/>
+          <w:color w:val="000000"/>
+          <w:sz w:val="18"/>
+          <w:szCs w:val="18"/>
+          <w:lang w:val="en-US" w:eastAsia="fi-FI"/>
+        </w:rPr>
+        <w:t> </w:t>
       </w:r>
       <w:r>
         <w:rPr>
@@ -2052,7 +4761,51 @@
           <w:lang w:val="en-US" w:eastAsia="fi-FI"/>
         </w:rPr>
         <w:br/>
-        <w:t>The definition does not re-new, the assumption that users will use their own debug_new (includes effective debug_new.h)</w:t>
+        <w:t xml:space="preserve">The definition does not re-new, the assumption that users will use their own </w:t>
+      </w:r>
+      <w:proofErr w:type="spellStart"/>
+      <w:r>
+        <w:rPr>
+          <w:rFonts w:ascii="Verdana" w:eastAsia="Times New Roman" w:hAnsi="Verdana" w:cs="Times New Roman"/>
+          <w:color w:val="000000"/>
+          <w:sz w:val="18"/>
+          <w:szCs w:val="18"/>
+          <w:lang w:val="en-US" w:eastAsia="fi-FI"/>
+        </w:rPr>
+        <w:t>debug_new</w:t>
+      </w:r>
+      <w:proofErr w:type="spellEnd"/>
+      <w:r>
+        <w:rPr>
+          <w:rFonts w:ascii="Verdana" w:eastAsia="Times New Roman" w:hAnsi="Verdana" w:cs="Times New Roman"/>
+          <w:color w:val="000000"/>
+          <w:sz w:val="18"/>
+          <w:szCs w:val="18"/>
+          <w:lang w:val="en-US" w:eastAsia="fi-FI"/>
+        </w:rPr>
+        <w:t xml:space="preserve"> (includes effective </w:t>
+      </w:r>
+      <w:proofErr w:type="spellStart"/>
+      <w:r>
+        <w:rPr>
+          <w:rFonts w:ascii="Verdana" w:eastAsia="Times New Roman" w:hAnsi="Verdana" w:cs="Times New Roman"/>
+          <w:color w:val="000000"/>
+          <w:sz w:val="18"/>
+          <w:szCs w:val="18"/>
+          <w:lang w:val="en-US" w:eastAsia="fi-FI"/>
+        </w:rPr>
+        <w:t>debug_new.h</w:t>
+      </w:r>
+      <w:proofErr w:type="spellEnd"/>
+      <w:r>
+        <w:rPr>
+          <w:rFonts w:ascii="Verdana" w:eastAsia="Times New Roman" w:hAnsi="Verdana" w:cs="Times New Roman"/>
+          <w:color w:val="000000"/>
+          <w:sz w:val="18"/>
+          <w:szCs w:val="18"/>
+          <w:lang w:val="en-US" w:eastAsia="fi-FI"/>
+        </w:rPr>
+        <w:t>)</w:t>
       </w:r>
     </w:p>
     <w:p>
@@ -2089,7 +4842,51 @@
           <w:lang w:val="en-US" w:eastAsia="fi-FI"/>
         </w:rPr>
         <w:br/>
-        <w:t>Re-definition of malloc / free, use new / delete simulation (including debug_new.h the time being in force)</w:t>
+        <w:t xml:space="preserve">Re-definition of </w:t>
+      </w:r>
+      <w:proofErr w:type="spellStart"/>
+      <w:r>
+        <w:rPr>
+          <w:rFonts w:ascii="Verdana" w:eastAsia="Times New Roman" w:hAnsi="Verdana" w:cs="Times New Roman"/>
+          <w:color w:val="000000"/>
+          <w:sz w:val="18"/>
+          <w:szCs w:val="18"/>
+          <w:lang w:val="en-US" w:eastAsia="fi-FI"/>
+        </w:rPr>
+        <w:t>malloc</w:t>
+      </w:r>
+      <w:proofErr w:type="spellEnd"/>
+      <w:r>
+        <w:rPr>
+          <w:rFonts w:ascii="Verdana" w:eastAsia="Times New Roman" w:hAnsi="Verdana" w:cs="Times New Roman"/>
+          <w:color w:val="000000"/>
+          <w:sz w:val="18"/>
+          <w:szCs w:val="18"/>
+          <w:lang w:val="en-US" w:eastAsia="fi-FI"/>
+        </w:rPr>
+        <w:t xml:space="preserve"> / free, use new / delete simulation (including </w:t>
+      </w:r>
+      <w:proofErr w:type="spellStart"/>
+      <w:r>
+        <w:rPr>
+          <w:rFonts w:ascii="Verdana" w:eastAsia="Times New Roman" w:hAnsi="Verdana" w:cs="Times New Roman"/>
+          <w:color w:val="000000"/>
+          <w:sz w:val="18"/>
+          <w:szCs w:val="18"/>
+          <w:lang w:val="en-US" w:eastAsia="fi-FI"/>
+        </w:rPr>
+        <w:t>debug_new.h</w:t>
+      </w:r>
+      <w:proofErr w:type="spellEnd"/>
+      <w:r>
+        <w:rPr>
+          <w:rFonts w:ascii="Verdana" w:eastAsia="Times New Roman" w:hAnsi="Verdana" w:cs="Times New Roman"/>
+          <w:color w:val="000000"/>
+          <w:sz w:val="18"/>
+          <w:szCs w:val="18"/>
+          <w:lang w:val="en-US" w:eastAsia="fi-FI"/>
+        </w:rPr>
+        <w:t xml:space="preserve"> the time being in force)</w:t>
       </w:r>
     </w:p>
     <w:p>

</xml_diff>